<commit_message>
Fazendo a Política de Crédito - 25/12 - Leo
</commit_message>
<xml_diff>
--- a/documents/Trabalho de Conclusão de Curso - Leonardo Vargas - Oficial.docx
+++ b/documents/Trabalho de Conclusão de Curso - Leonardo Vargas - Oficial.docx
@@ -1820,7 +1820,15 @@
           <w:sz w:val="24"/>
           <w:szCs w:val="24"/>
         </w:rPr>
-        <w:t>Processos de concessão de crédito sempre estarão interligados a perdas, portanto, o objetivo é maximizar a assertividade e minimizar os riscos, visto que decisões ruins podem acabar endividando o cliente e acabando com a saúde financeira da empresa. Neste âmbito, e</w:t>
+        <w:t xml:space="preserve">Ao longo dos anos, o Brasil aumenta a demanda por produtos de crédito, todavia, essa situação é acompanhada pelo acréscimo significativo da quantidade de pessoas que não honram seus compromissos financeiros. Essa relação entre concessões e perdas destaca a importância do desenvolvimento de abordagens capazes de </w:t>
+      </w:r>
+      <w:r>
+        <w:rPr>
+          <w:rFonts w:ascii="Times New Roman" w:hAnsi="Times New Roman"/>
+          <w:sz w:val="24"/>
+          <w:szCs w:val="24"/>
+        </w:rPr>
+        <w:t>maximizar a assertividade e minimizar os riscos, visto que decisões ruins podem acabar endividando o cliente e acabando com a saúde financeira da empresa. Neste âmbito, e</w:t>
       </w:r>
       <w:r>
         <w:rPr>
@@ -1876,25 +1884,23 @@
           <w:sz w:val="24"/>
           <w:szCs w:val="24"/>
         </w:rPr>
-        <w:t xml:space="preserve">. Visando combater a inadimplência e erros operacionais, o software desenvolvido nas linguagens Python e </w:t>
-      </w:r>
-      <w:proofErr w:type="spellStart"/>
-      <w:r>
-        <w:rPr>
-          <w:rFonts w:ascii="Times New Roman" w:hAnsi="Times New Roman"/>
-          <w:sz w:val="24"/>
-          <w:szCs w:val="24"/>
-        </w:rPr>
-        <w:t>PySpark</w:t>
-      </w:r>
-      <w:proofErr w:type="spellEnd"/>
-      <w:r>
-        <w:rPr>
-          <w:rFonts w:ascii="Times New Roman" w:hAnsi="Times New Roman"/>
-          <w:sz w:val="24"/>
-          <w:szCs w:val="24"/>
-        </w:rPr>
-        <w:t xml:space="preserve"> tem como intuito receber uma base de dados de clientes novos, aplicar a modelagem</w:t>
+        <w:t xml:space="preserve">. Visando combater a inadimplência e erros operacionais, o software desenvolvido na </w:t>
+      </w:r>
+      <w:r>
+        <w:rPr>
+          <w:rFonts w:ascii="Times New Roman" w:hAnsi="Times New Roman"/>
+          <w:sz w:val="24"/>
+          <w:szCs w:val="24"/>
+        </w:rPr>
+        <w:t>linguagem</w:t>
+      </w:r>
+      <w:r>
+        <w:rPr>
+          <w:rFonts w:ascii="Times New Roman" w:hAnsi="Times New Roman"/>
+          <w:sz w:val="24"/>
+          <w:szCs w:val="24"/>
+        </w:rPr>
+        <w:t xml:space="preserve"> Python tem como intuito receber uma base de dados de clientes novos, aplicar a modelagem</w:t>
       </w:r>
       <w:r>
         <w:rPr>
@@ -2030,15 +2036,55 @@
           <w:sz w:val="24"/>
           <w:szCs w:val="24"/>
         </w:rPr>
-        <w:t>Com uma ferramenta automática de análise de crédito, a instituição passa a explorar todo o potencial de seus dados e garante que bons pagadores sejam beneficiados com taxas de juros menores</w:t>
-      </w:r>
-      <w:r>
-        <w:rPr>
-          <w:rFonts w:ascii="Times New Roman" w:hAnsi="Times New Roman"/>
-          <w:sz w:val="24"/>
-          <w:szCs w:val="24"/>
-        </w:rPr>
-        <w:t xml:space="preserve"> e a inadimplência seja minimizada. Com isso</w:t>
+        <w:t>Com uma ferramenta automática de análise de crédito, a instituição passa a explorar todo o potencial de seus dados</w:t>
+      </w:r>
+      <w:r>
+        <w:rPr>
+          <w:rFonts w:ascii="Times New Roman" w:hAnsi="Times New Roman"/>
+          <w:sz w:val="24"/>
+          <w:szCs w:val="24"/>
+        </w:rPr>
+        <w:t>,</w:t>
+      </w:r>
+      <w:r>
+        <w:rPr>
+          <w:rFonts w:ascii="Times New Roman" w:hAnsi="Times New Roman"/>
+          <w:sz w:val="24"/>
+          <w:szCs w:val="24"/>
+        </w:rPr>
+        <w:t xml:space="preserve"> garant</w:t>
+      </w:r>
+      <w:r>
+        <w:rPr>
+          <w:rFonts w:ascii="Times New Roman" w:hAnsi="Times New Roman"/>
+          <w:sz w:val="24"/>
+          <w:szCs w:val="24"/>
+        </w:rPr>
+        <w:t>indo</w:t>
+      </w:r>
+      <w:r>
+        <w:rPr>
+          <w:rFonts w:ascii="Times New Roman" w:hAnsi="Times New Roman"/>
+          <w:sz w:val="24"/>
+          <w:szCs w:val="24"/>
+        </w:rPr>
+        <w:t xml:space="preserve"> que bons pagadores sejam beneficiados </w:t>
+      </w:r>
+      <w:r>
+        <w:rPr>
+          <w:rFonts w:ascii="Times New Roman" w:hAnsi="Times New Roman"/>
+          <w:sz w:val="24"/>
+          <w:szCs w:val="24"/>
+        </w:rPr>
+        <w:t xml:space="preserve">e </w:t>
+      </w:r>
+      <w:r>
+        <w:rPr>
+          <w:rFonts w:ascii="Times New Roman" w:hAnsi="Times New Roman"/>
+          <w:sz w:val="24"/>
+          <w:szCs w:val="24"/>
+        </w:rPr>
+        <w:t>a inadimplência seja minimizada. Com isso</w:t>
       </w:r>
       <w:r>
         <w:rPr>
@@ -2306,7 +2352,6 @@
           <w:szCs w:val="24"/>
           <w:lang w:val="en-US"/>
         </w:rPr>
-        <w:lastRenderedPageBreak/>
         <w:t>ABSTRACT</w:t>
       </w:r>
     </w:p>
@@ -2335,48 +2380,8 @@
           <w:szCs w:val="24"/>
           <w:lang w:val="en-US"/>
         </w:rPr>
-        <w:t xml:space="preserve">Credit granting processes will always be linked to losses, therefore, the objective is to maximize assertiveness and minimize risks, as bad decisions can end up individualizing the customer and ruining the company's financial health. In this context, this work seeks to present an automatic credit granting process assisted by quantitative methods of mathematical modeling and machine learning. Aiming to combat default and operational errors, the software developed in Python and </w:t>
-      </w:r>
-      <w:proofErr w:type="spellStart"/>
-      <w:r>
-        <w:rPr>
-          <w:rFonts w:ascii="Times New Roman" w:hAnsi="Times New Roman"/>
-          <w:sz w:val="24"/>
-          <w:szCs w:val="24"/>
-          <w:lang w:val="en-US"/>
-        </w:rPr>
-        <w:t>PySpark</w:t>
-      </w:r>
-      <w:proofErr w:type="spellEnd"/>
-      <w:r>
-        <w:rPr>
-          <w:rFonts w:ascii="Times New Roman" w:hAnsi="Times New Roman"/>
-          <w:sz w:val="24"/>
-          <w:szCs w:val="24"/>
-          <w:lang w:val="en-US"/>
-        </w:rPr>
-        <w:t xml:space="preserve"> languages ​​aims to obtain a database of new customers, apply modeling and evaluate which customers can or cannot receive credit. During the research, the theoretical basis of credit analysis and machine learning was explained, providing a basic technique for the correct understanding of the processes. This work explores the background of the rational analysis behind a credit analysis process, from statistical analysis, construction of new variables and application of machine learning models. With an automatic credit analysis tool, the institution can explore the full potential of its data and ensure that good payers benefit from lower interest rates and that defaults are minimized. With this, the great importance of implementing automatic methodologies through mathematical software by companies is noted, as the process of granting credit becomes much safer, faster and more profitable.</w:t>
-      </w:r>
-    </w:p>
-    <w:p>
-      <w:pPr>
-        <w:widowControl w:val="0"/>
-        <w:tabs>
-          <w:tab w:val="left" w:pos="7938"/>
-        </w:tabs>
-        <w:autoSpaceDE w:val="0"/>
-        <w:autoSpaceDN w:val="0"/>
-        <w:adjustRightInd w:val="0"/>
-        <w:spacing w:after="0" w:line="360" w:lineRule="auto"/>
-        <w:jc w:val="both"/>
-        <w:rPr>
-          <w:rFonts w:ascii="Times New Roman" w:hAnsi="Times New Roman"/>
-          <w:sz w:val="24"/>
-          <w:szCs w:val="24"/>
-          <w:u w:val="single"/>
-          <w:lang w:val="en-US"/>
-        </w:rPr>
-      </w:pPr>
+        <w:t>Over the years, Brazil has increased the demand for credit products, however, this situation is accompanied by a significant increase in the number of people who do not honor their financial commitments. This relationship between concessions and losses highlights the importance of developing approaches capable of maximizing assertiveness and minimizing risks, as bad decisions can end up putting the client in debt and ruining the company's financial health. In this context, this work seeks to present an automatic credit granting process assisted by quantitative methods of mathematical modeling and machine learning. Aiming to combat default and operational errors, the software developed in Python language aims to receive a database of new customers, apply modeling and classify which customers can or cannot receive credit. During the research, the theoretical basis of credit analysis and machine learning was explained, providing a technical basis for a correct understanding of the processes. This work explores in depth the analytical rationale behind a credit analysis process, from statistical analysis, construction of new variables and application of machine learning models. With an automatic credit analysis tool, the institution can explore the full potential of its data, ensuring that good payers benefit and defaults are minimized. Therefore, the great importance of implementing automatic methodologies through mathematical software by companies can be noted, as the credit granting process becomes much safer, faster and more profitable.</w:t>
+      </w:r>
     </w:p>
     <w:p>
       <w:pPr>
@@ -4173,6 +4178,107 @@
               <w:t>Loss</w:t>
             </w:r>
             <w:proofErr w:type="spellEnd"/>
+          </w:p>
+        </w:tc>
+      </w:tr>
+      <w:tr>
+        <w:tc>
+          <w:tcPr>
+            <w:tcW w:w="1384" w:type="dxa"/>
+            <w:gridSpan w:val="2"/>
+          </w:tcPr>
+          <w:p>
+            <w:pPr>
+              <w:tabs>
+                <w:tab w:val="left" w:pos="3225"/>
+              </w:tabs>
+              <w:spacing w:after="0" w:line="360" w:lineRule="auto"/>
+              <w:rPr>
+                <w:rFonts w:ascii="Times New Roman" w:hAnsi="Times New Roman"/>
+                <w:sz w:val="24"/>
+                <w:szCs w:val="24"/>
+              </w:rPr>
+            </w:pPr>
+            <w:r>
+              <w:rPr>
+                <w:rFonts w:ascii="Times New Roman" w:hAnsi="Times New Roman"/>
+                <w:sz w:val="24"/>
+                <w:szCs w:val="24"/>
+              </w:rPr>
+              <w:t>ROCP</w:t>
+            </w:r>
+          </w:p>
+        </w:tc>
+        <w:tc>
+          <w:tcPr>
+            <w:tcW w:w="7796" w:type="dxa"/>
+          </w:tcPr>
+          <w:p>
+            <w:pPr>
+              <w:tabs>
+                <w:tab w:val="left" w:pos="3225"/>
+              </w:tabs>
+              <w:spacing w:after="0" w:line="360" w:lineRule="auto"/>
+              <w:rPr>
+                <w:rFonts w:ascii="Times New Roman" w:hAnsi="Times New Roman"/>
+                <w:sz w:val="24"/>
+                <w:szCs w:val="24"/>
+              </w:rPr>
+            </w:pPr>
+            <w:proofErr w:type="spellStart"/>
+            <w:r>
+              <w:rPr>
+                <w:rFonts w:ascii="Times New Roman" w:hAnsi="Times New Roman"/>
+                <w:sz w:val="24"/>
+                <w:szCs w:val="24"/>
+              </w:rPr>
+              <w:t>Return</w:t>
+            </w:r>
+            <w:proofErr w:type="spellEnd"/>
+            <w:r>
+              <w:rPr>
+                <w:rFonts w:ascii="Times New Roman" w:hAnsi="Times New Roman"/>
+                <w:sz w:val="24"/>
+                <w:szCs w:val="24"/>
+              </w:rPr>
+              <w:t xml:space="preserve"> </w:t>
+            </w:r>
+            <w:proofErr w:type="spellStart"/>
+            <w:r>
+              <w:rPr>
+                <w:rFonts w:ascii="Times New Roman" w:hAnsi="Times New Roman"/>
+                <w:sz w:val="24"/>
+                <w:szCs w:val="24"/>
+              </w:rPr>
+              <w:t>on</w:t>
+            </w:r>
+            <w:proofErr w:type="spellEnd"/>
+            <w:r>
+              <w:rPr>
+                <w:rFonts w:ascii="Times New Roman" w:hAnsi="Times New Roman"/>
+                <w:sz w:val="24"/>
+                <w:szCs w:val="24"/>
+              </w:rPr>
+              <w:t xml:space="preserve"> </w:t>
+            </w:r>
+            <w:proofErr w:type="spellStart"/>
+            <w:r>
+              <w:rPr>
+                <w:rFonts w:ascii="Times New Roman" w:hAnsi="Times New Roman"/>
+                <w:sz w:val="24"/>
+                <w:szCs w:val="24"/>
+              </w:rPr>
+              <w:t>Credit</w:t>
+            </w:r>
+            <w:proofErr w:type="spellEnd"/>
+            <w:r>
+              <w:rPr>
+                <w:rFonts w:ascii="Times New Roman" w:hAnsi="Times New Roman"/>
+                <w:sz w:val="24"/>
+                <w:szCs w:val="24"/>
+              </w:rPr>
+              <w:t xml:space="preserve"> Portfolio</w:t>
+            </w:r>
           </w:p>
         </w:tc>
       </w:tr>
@@ -7583,7 +7689,23 @@
           <w:sz w:val="24"/>
           <w:szCs w:val="24"/>
         </w:rPr>
-        <w:t>cursos, a instituição naturalmente insere-se em um ambiente extremamente sujeito a perdas, muitas vezes por situações ao acaso que acontecem com os tomadores, mas também por conta de pessoas fraudadoras e má intencionadas que solicitam crédito já sabendo que não o pagarão.</w:t>
+        <w:t xml:space="preserve">cursos, a instituição naturalmente insere-se em um ambiente </w:t>
+      </w:r>
+      <w:r>
+        <w:rPr>
+          <w:rFonts w:ascii="Times New Roman" w:hAnsi="Times New Roman"/>
+          <w:sz w:val="24"/>
+          <w:szCs w:val="24"/>
+        </w:rPr>
+        <w:t>=</w:t>
+      </w:r>
+      <w:r>
+        <w:rPr>
+          <w:rFonts w:ascii="Times New Roman" w:hAnsi="Times New Roman"/>
+          <w:sz w:val="24"/>
+          <w:szCs w:val="24"/>
+        </w:rPr>
+        <w:t xml:space="preserve"> sujeito a perdas, muitas vezes por situações ao acaso que acontecem com os tomadores, mas também por conta de pessoas fraudadoras e má intencionadas que solicitam crédito já sabendo que não o pagarão.</w:t>
       </w:r>
       <w:r>
         <w:rPr>
@@ -7715,7 +7837,15 @@
           <w:sz w:val="24"/>
           <w:szCs w:val="24"/>
         </w:rPr>
-        <w:t xml:space="preserve"> de cliente”, </w:t>
+        <w:t xml:space="preserve"> de cliente”</w:t>
+      </w:r>
+      <w:r>
+        <w:rPr>
+          <w:rFonts w:ascii="Times New Roman" w:hAnsi="Times New Roman"/>
+          <w:sz w:val="24"/>
+          <w:szCs w:val="24"/>
+        </w:rPr>
+        <w:t xml:space="preserve"> e </w:t>
       </w:r>
       <w:r>
         <w:rPr>
@@ -7739,15 +7869,23 @@
           <w:sz w:val="24"/>
           <w:szCs w:val="24"/>
         </w:rPr>
-        <w:t xml:space="preserve"> bom ou mau pagador</w:t>
-      </w:r>
-      <w:r>
-        <w:rPr>
-          <w:rFonts w:ascii="Times New Roman" w:hAnsi="Times New Roman"/>
-          <w:sz w:val="24"/>
-          <w:szCs w:val="24"/>
-        </w:rPr>
-        <w:t xml:space="preserve"> e definindo quais taxas de juros será submetido.</w:t>
+        <w:t xml:space="preserve"> bom ou mau</w:t>
+      </w:r>
+      <w:r>
+        <w:rPr>
+          <w:rFonts w:ascii="Times New Roman" w:hAnsi="Times New Roman"/>
+          <w:sz w:val="24"/>
+          <w:szCs w:val="24"/>
+        </w:rPr>
+        <w:t xml:space="preserve"> pagador</w:t>
+      </w:r>
+      <w:r>
+        <w:rPr>
+          <w:rFonts w:ascii="Times New Roman" w:hAnsi="Times New Roman"/>
+          <w:sz w:val="24"/>
+          <w:szCs w:val="24"/>
+        </w:rPr>
+        <w:t>.</w:t>
       </w:r>
     </w:p>
     <w:p>
@@ -7803,8 +7941,32 @@
           <w:sz w:val="24"/>
           <w:szCs w:val="24"/>
         </w:rPr>
+        <w:t xml:space="preserve">Como envolve diversas variáveis e diversos clientes, as bases de dados costumam ser bastante extensas e analisá-las a olho nu torna-se praticamente impossível. Nesse âmbito, a </w:t>
+      </w:r>
+      <w:r>
+        <w:rPr>
+          <w:rFonts w:ascii="Times New Roman" w:hAnsi="Times New Roman"/>
+          <w:sz w:val="24"/>
+          <w:szCs w:val="24"/>
+        </w:rPr>
         <w:lastRenderedPageBreak/>
-        <w:t xml:space="preserve">Como envolve diversas variáveis e diversos clientes, as bases de dados costumam ser bastante extensas e analisá-las a olho nu torna-se praticamente impossível. Nesse âmbito, a utilização de softwares baseados em técnicas matemáticas e estatísticas tornam-se fundamentais, pois permitem a classificação em larga escala, de forma automática e segura, criando-se assim o que chamamos de “Modelos de </w:t>
+        <w:t>utilização de softwares baseados em técnicas matemáticas e estatísticas torna</w:t>
+      </w:r>
+      <w:r>
+        <w:rPr>
+          <w:rFonts w:ascii="Times New Roman" w:hAnsi="Times New Roman"/>
+          <w:sz w:val="24"/>
+          <w:szCs w:val="24"/>
+        </w:rPr>
+        <w:t>ra</w:t>
+      </w:r>
+      <w:r>
+        <w:rPr>
+          <w:rFonts w:ascii="Times New Roman" w:hAnsi="Times New Roman"/>
+          <w:sz w:val="24"/>
+          <w:szCs w:val="24"/>
+        </w:rPr>
+        <w:t xml:space="preserve">m-se fundamentais, pois permitem a classificação em larga escala, de forma automática e segura, criando-se assim o que chamamos de “Modelos de </w:t>
       </w:r>
       <w:r>
         <w:rPr>
@@ -7828,7 +7990,15 @@
           <w:sz w:val="24"/>
           <w:szCs w:val="24"/>
         </w:rPr>
-        <w:t xml:space="preserve">, segundo Laredo (2010), </w:t>
+        <w:t>, segundo Laredo (2010),</w:t>
+      </w:r>
+      <w:r>
+        <w:rPr>
+          <w:rFonts w:ascii="Times New Roman" w:hAnsi="Times New Roman"/>
+          <w:sz w:val="24"/>
+          <w:szCs w:val="24"/>
+        </w:rPr>
+        <w:t xml:space="preserve"> </w:t>
       </w:r>
       <w:r>
         <w:rPr>
@@ -7913,47 +8083,234 @@
           <w:sz w:val="24"/>
           <w:szCs w:val="24"/>
         </w:rPr>
-        <w:t>Oliveira Lima (2008) diz que a história mostra que mesmo bons clientes têm potencial de não honrarem suas obrigações financeiras</w:t>
-      </w:r>
-      <w:r>
-        <w:rPr>
-          <w:rFonts w:ascii="Times New Roman" w:hAnsi="Times New Roman"/>
-          <w:sz w:val="24"/>
-          <w:szCs w:val="24"/>
+        <w:t xml:space="preserve">A demanda por produtos de crédito aumentou no Brasil com o passar dos anos. </w:t>
+      </w:r>
+      <w:r>
+        <w:rPr>
+          <w:rFonts w:ascii="Times New Roman" w:hAnsi="Times New Roman"/>
+          <w:sz w:val="24"/>
+          <w:szCs w:val="24"/>
+        </w:rPr>
+        <w:t>Mora (2015)</w:t>
+      </w:r>
+      <w:r>
+        <w:rPr>
+          <w:rFonts w:ascii="Times New Roman" w:hAnsi="Times New Roman"/>
+          <w:sz w:val="24"/>
+          <w:szCs w:val="24"/>
+        </w:rPr>
+        <w:t xml:space="preserve">, </w:t>
+      </w:r>
+      <w:r>
+        <w:rPr>
+          <w:rFonts w:ascii="Times New Roman" w:hAnsi="Times New Roman"/>
+          <w:sz w:val="24"/>
+          <w:szCs w:val="24"/>
+        </w:rPr>
+        <w:t>em conjunto com o Instituto de Pesquisa Econômica Aplicada</w:t>
+      </w:r>
+      <w:r>
+        <w:rPr>
+          <w:rFonts w:ascii="Times New Roman" w:hAnsi="Times New Roman"/>
+          <w:sz w:val="24"/>
+          <w:szCs w:val="24"/>
+        </w:rPr>
+        <w:t xml:space="preserve">, expressa essa descoberta através da representatividade da concessão de crédito </w:t>
+      </w:r>
+      <w:r>
+        <w:rPr>
+          <w:rFonts w:ascii="Times New Roman" w:hAnsi="Times New Roman"/>
+          <w:sz w:val="24"/>
+          <w:szCs w:val="24"/>
+        </w:rPr>
+        <w:t xml:space="preserve">de financiamento de veículos, crédito consignado, cartão de crédito e outros recursos </w:t>
+      </w:r>
+      <w:r>
+        <w:rPr>
+          <w:rFonts w:ascii="Times New Roman" w:hAnsi="Times New Roman"/>
+          <w:sz w:val="24"/>
+          <w:szCs w:val="24"/>
+        </w:rPr>
+        <w:t>em relação ao PIB nacional.</w:t>
+      </w:r>
+    </w:p>
+    <w:p>
+      <w:pPr>
+        <w:pStyle w:val="tituloR3"/>
+        <w:spacing w:line="360" w:lineRule="auto"/>
+        <w:ind w:left="525" w:firstLine="0"/>
+        <w:jc w:val="center"/>
+        <w:rPr>
+          <w:rFonts w:ascii="Times New Roman" w:hAnsi="Times New Roman" w:cs="Times New Roman"/>
+          <w:sz w:val="20"/>
+          <w:szCs w:val="20"/>
+          <w:u w:val="none"/>
+        </w:rPr>
+      </w:pPr>
+      <w:r>
+        <w:rPr>
+          <w:rFonts w:ascii="Times New Roman" w:hAnsi="Times New Roman" w:cs="Times New Roman"/>
+          <w:i w:val="0"/>
+          <w:iCs/>
+          <w:sz w:val="20"/>
+          <w:szCs w:val="20"/>
+          <w:u w:val="none"/>
+        </w:rPr>
+        <w:t xml:space="preserve">Figura 1 – </w:t>
+      </w:r>
+      <w:r>
+        <w:rPr>
+          <w:rFonts w:ascii="Times New Roman" w:hAnsi="Times New Roman" w:cs="Times New Roman"/>
+          <w:sz w:val="20"/>
+          <w:szCs w:val="20"/>
+          <w:u w:val="none"/>
+        </w:rPr>
+        <w:t>Representatividade de Produtos de Crédito em relação ao PIB</w:t>
+      </w:r>
+    </w:p>
+    <w:p>
+      <w:pPr>
+        <w:spacing w:line="360" w:lineRule="auto"/>
+        <w:rPr>
+          <w:rFonts w:ascii="Times New Roman" w:hAnsi="Times New Roman"/>
+          <w:sz w:val="24"/>
+          <w:szCs w:val="24"/>
+        </w:rPr>
+      </w:pPr>
+      <w:r>
+        <w:rPr>
+          <w:rFonts w:ascii="Times New Roman" w:hAnsi="Times New Roman"/>
+          <w:noProof/>
+          <w:sz w:val="24"/>
+          <w:szCs w:val="24"/>
+        </w:rPr>
+        <w:drawing>
+          <wp:inline distT="0" distB="0" distL="0" distR="0" wp14:anchorId="50EDCCC7" wp14:editId="421A0274">
+            <wp:extent cx="5760720" cy="2756535"/>
+            <wp:effectExtent l="0" t="0" r="0" b="0"/>
+            <wp:docPr id="261747365" name="Imagem 1"/>
+            <wp:cNvGraphicFramePr>
+              <a:graphicFrameLocks xmlns:a="http://schemas.openxmlformats.org/drawingml/2006/main" noChangeAspect="1"/>
+            </wp:cNvGraphicFramePr>
+            <a:graphic xmlns:a="http://schemas.openxmlformats.org/drawingml/2006/main">
+              <a:graphicData uri="http://schemas.openxmlformats.org/drawingml/2006/picture">
+                <pic:pic xmlns:pic="http://schemas.openxmlformats.org/drawingml/2006/picture">
+                  <pic:nvPicPr>
+                    <pic:cNvPr id="261747365" name=""/>
+                    <pic:cNvPicPr/>
+                  </pic:nvPicPr>
+                  <pic:blipFill>
+                    <a:blip r:embed="rId12"/>
+                    <a:stretch>
+                      <a:fillRect/>
+                    </a:stretch>
+                  </pic:blipFill>
+                  <pic:spPr>
+                    <a:xfrm>
+                      <a:off x="0" y="0"/>
+                      <a:ext cx="5760720" cy="2756535"/>
+                    </a:xfrm>
+                    <a:prstGeom prst="rect">
+                      <a:avLst/>
+                    </a:prstGeom>
+                  </pic:spPr>
+                </pic:pic>
+              </a:graphicData>
+            </a:graphic>
+          </wp:inline>
+        </w:drawing>
+      </w:r>
+    </w:p>
+    <w:p>
+      <w:pPr>
+        <w:pStyle w:val="tituloR3"/>
+        <w:spacing w:line="360" w:lineRule="auto"/>
+        <w:ind w:firstLine="0"/>
+        <w:jc w:val="center"/>
+        <w:rPr>
+          <w:rFonts w:ascii="Times New Roman" w:hAnsi="Times New Roman" w:cs="Times New Roman"/>
+          <w:i w:val="0"/>
+          <w:iCs/>
+          <w:sz w:val="20"/>
+          <w:szCs w:val="20"/>
+          <w:u w:val="none"/>
+        </w:rPr>
+      </w:pPr>
+      <w:r>
+        <w:rPr>
+          <w:rFonts w:ascii="Times New Roman" w:hAnsi="Times New Roman" w:cs="Times New Roman"/>
+          <w:i w:val="0"/>
+          <w:iCs/>
+          <w:sz w:val="20"/>
+          <w:szCs w:val="20"/>
+          <w:u w:val="none"/>
+        </w:rPr>
+        <w:t xml:space="preserve">Fonte: </w:t>
+      </w:r>
+      <w:r>
+        <w:rPr>
+          <w:rFonts w:ascii="Times New Roman" w:hAnsi="Times New Roman"/>
+          <w:sz w:val="20"/>
+          <w:szCs w:val="20"/>
+          <w:u w:val="none"/>
+        </w:rPr>
+        <w:t>MORA</w:t>
+      </w:r>
+      <w:r>
+        <w:rPr>
+          <w:rFonts w:ascii="Times New Roman" w:hAnsi="Times New Roman"/>
+          <w:sz w:val="20"/>
+          <w:szCs w:val="20"/>
+          <w:u w:val="none"/>
+        </w:rPr>
+        <w:t xml:space="preserve">, </w:t>
+      </w:r>
+      <w:r>
+        <w:rPr>
+          <w:rFonts w:ascii="Times New Roman" w:hAnsi="Times New Roman"/>
+          <w:sz w:val="20"/>
+          <w:szCs w:val="20"/>
+          <w:u w:val="none"/>
+        </w:rPr>
+        <w:t>Mônica</w:t>
+      </w:r>
+      <w:r>
+        <w:rPr>
+          <w:rFonts w:ascii="Times New Roman" w:hAnsi="Times New Roman"/>
+          <w:sz w:val="20"/>
+          <w:szCs w:val="20"/>
+          <w:u w:val="none"/>
         </w:rPr>
         <w:t xml:space="preserve">. </w:t>
       </w:r>
       <w:r>
         <w:rPr>
           <w:rFonts w:ascii="Times New Roman" w:hAnsi="Times New Roman"/>
-          <w:sz w:val="24"/>
-          <w:szCs w:val="24"/>
-        </w:rPr>
-        <w:t>Segundo levantamentos realizados pelo Serasa e pelo SPC Brasil, a inadimplência brasileira alcançou números alarmantes</w:t>
-      </w:r>
-      <w:r>
-        <w:rPr>
-          <w:rFonts w:ascii="Times New Roman" w:hAnsi="Times New Roman"/>
-          <w:sz w:val="24"/>
-          <w:szCs w:val="24"/>
-        </w:rPr>
-        <w:t xml:space="preserve">. </w:t>
-      </w:r>
-      <w:r>
-        <w:rPr>
-          <w:rFonts w:ascii="Times New Roman" w:hAnsi="Times New Roman"/>
-          <w:sz w:val="24"/>
-          <w:szCs w:val="24"/>
-        </w:rPr>
-        <w:t>Comportando em torno de</w:t>
-      </w:r>
-      <w:r>
-        <w:rPr>
-          <w:rFonts w:ascii="Times New Roman" w:hAnsi="Times New Roman"/>
-          <w:sz w:val="24"/>
-          <w:szCs w:val="24"/>
-        </w:rPr>
-        <w:t xml:space="preserve"> 65 a 70 milhões de pessoas devedoras, o Brasil conta com uma das maiores inadimplências mundiais.</w:t>
+          <w:i w:val="0"/>
+          <w:sz w:val="20"/>
+          <w:szCs w:val="20"/>
+          <w:u w:val="none"/>
+        </w:rPr>
+        <w:t>A evolução do Crédito no Brasil entre 2003 e 2010</w:t>
+      </w:r>
+      <w:r>
+        <w:rPr>
+          <w:rFonts w:ascii="Times New Roman" w:hAnsi="Times New Roman"/>
+          <w:i w:val="0"/>
+          <w:sz w:val="20"/>
+          <w:szCs w:val="20"/>
+          <w:u w:val="none"/>
+        </w:rPr>
+        <w:t>.</w:t>
+      </w:r>
+      <w:r>
+        <w:rPr>
+          <w:rFonts w:ascii="Times New Roman" w:hAnsi="Times New Roman"/>
+          <w:sz w:val="20"/>
+          <w:szCs w:val="20"/>
+          <w:u w:val="none"/>
+        </w:rPr>
+        <w:t>p22.</w:t>
       </w:r>
     </w:p>
     <w:p>
@@ -7973,23 +8330,41 @@
           <w:sz w:val="24"/>
           <w:szCs w:val="24"/>
         </w:rPr>
-        <w:t xml:space="preserve">Ao não pagarem suas dívidas, as instituições financeiras deixam de receber o pagamento e os clientes tendem a endividarem-se cada vez mais, prejudicando todo o ecossistema econômico. </w:t>
-      </w:r>
-      <w:r>
-        <w:rPr>
-          <w:rFonts w:ascii="Times New Roman" w:hAnsi="Times New Roman"/>
-          <w:sz w:val="24"/>
-          <w:szCs w:val="24"/>
-        </w:rPr>
-        <w:t>Nesse âmbito, bancos e fintechs naturalmente enrijecem seu processo de concessão de crédito e elevam as taxas de juros, prejudicando os bons pagadores de con</w:t>
-      </w:r>
-      <w:r>
-        <w:rPr>
-          <w:rFonts w:ascii="Times New Roman" w:hAnsi="Times New Roman"/>
-          <w:sz w:val="24"/>
-          <w:szCs w:val="24"/>
-        </w:rPr>
-        <w:t>cretizarem muitos sonhos.</w:t>
+        <w:t xml:space="preserve">Em anos recentes, </w:t>
+      </w:r>
+      <w:proofErr w:type="spellStart"/>
+      <w:r>
+        <w:rPr>
+          <w:rFonts w:ascii="Times New Roman" w:hAnsi="Times New Roman"/>
+          <w:sz w:val="24"/>
+          <w:szCs w:val="24"/>
+        </w:rPr>
+        <w:t>Sfeir</w:t>
+      </w:r>
+      <w:proofErr w:type="spellEnd"/>
+      <w:r>
+        <w:rPr>
+          <w:rFonts w:ascii="Times New Roman" w:hAnsi="Times New Roman"/>
+          <w:sz w:val="24"/>
+          <w:szCs w:val="24"/>
+        </w:rPr>
+        <w:t xml:space="preserve"> (2021)</w:t>
+      </w:r>
+      <w:r>
+        <w:rPr>
+          <w:rFonts w:ascii="Times New Roman" w:hAnsi="Times New Roman"/>
+          <w:sz w:val="24"/>
+          <w:szCs w:val="24"/>
+        </w:rPr>
+        <w:t xml:space="preserve"> afirma</w:t>
+      </w:r>
+      <w:r>
+        <w:rPr>
+          <w:rFonts w:ascii="Times New Roman" w:hAnsi="Times New Roman"/>
+          <w:sz w:val="24"/>
+          <w:szCs w:val="24"/>
+        </w:rPr>
+        <w:t xml:space="preserve"> que</w:t>
       </w:r>
       <w:r>
         <w:rPr>
@@ -8005,15 +8380,65 @@
           <w:sz w:val="24"/>
           <w:szCs w:val="24"/>
         </w:rPr>
-        <w:t>Empresas deixam de existir, negócios deixam de vender e muitas pessoas não conseguem financiar seu imóvel ou carro</w:t>
-      </w:r>
-      <w:r>
-        <w:rPr>
-          <w:rFonts w:ascii="Times New Roman" w:hAnsi="Times New Roman"/>
-          <w:sz w:val="24"/>
-          <w:szCs w:val="24"/>
-        </w:rPr>
-        <w:t xml:space="preserve"> após longos anos de trabalho árduo.</w:t>
+        <w:t>de acordo com o relatório “Estatísticas Monetárias e de Crédito”</w:t>
+      </w:r>
+      <w:r>
+        <w:rPr>
+          <w:rFonts w:ascii="Times New Roman" w:hAnsi="Times New Roman"/>
+          <w:sz w:val="24"/>
+          <w:szCs w:val="24"/>
+        </w:rPr>
+        <w:t xml:space="preserve"> de </w:t>
+      </w:r>
+      <w:proofErr w:type="gramStart"/>
+      <w:r>
+        <w:rPr>
+          <w:rFonts w:ascii="Times New Roman" w:hAnsi="Times New Roman"/>
+          <w:sz w:val="24"/>
+          <w:szCs w:val="24"/>
+        </w:rPr>
+        <w:t>Agosto</w:t>
+      </w:r>
+      <w:proofErr w:type="gramEnd"/>
+      <w:r>
+        <w:rPr>
+          <w:rFonts w:ascii="Times New Roman" w:hAnsi="Times New Roman"/>
+          <w:sz w:val="24"/>
+          <w:szCs w:val="24"/>
+        </w:rPr>
+        <w:t xml:space="preserve"> de 2021, o saldo </w:t>
+      </w:r>
+      <w:r>
+        <w:rPr>
+          <w:rFonts w:ascii="Times New Roman" w:hAnsi="Times New Roman"/>
+          <w:sz w:val="24"/>
+          <w:szCs w:val="24"/>
+        </w:rPr>
+        <w:t xml:space="preserve">total </w:t>
+      </w:r>
+      <w:r>
+        <w:rPr>
+          <w:rFonts w:ascii="Times New Roman" w:hAnsi="Times New Roman"/>
+          <w:sz w:val="24"/>
+          <w:szCs w:val="24"/>
+        </w:rPr>
+        <w:t>das operações de crédito com o Sistema Financeiro Nacional foi de quatro trilhões e trezentos bilhões de reais</w:t>
+      </w:r>
+      <w:r>
+        <w:rPr>
+          <w:rFonts w:ascii="Times New Roman" w:hAnsi="Times New Roman"/>
+          <w:sz w:val="24"/>
+          <w:szCs w:val="24"/>
+        </w:rPr>
+        <w:t>.</w:t>
+      </w:r>
+      <w:r>
+        <w:rPr>
+          <w:rFonts w:ascii="Times New Roman" w:hAnsi="Times New Roman"/>
+          <w:sz w:val="24"/>
+          <w:szCs w:val="24"/>
+        </w:rPr>
+        <w:t xml:space="preserve"> Além disso, mais do que crescimento, também houve mudança no perfil do crédito concedido, com ampliação da participação de recursos destinados a pessoas físicas e aumento do fornecimento por bancos privados.</w:t>
       </w:r>
     </w:p>
     <w:p>
@@ -8027,38 +8452,6 @@
           <w:szCs w:val="24"/>
         </w:rPr>
       </w:pPr>
-      <w:r>
-        <w:rPr>
-          <w:rFonts w:ascii="Times New Roman" w:hAnsi="Times New Roman"/>
-          <w:sz w:val="24"/>
-          <w:szCs w:val="24"/>
-        </w:rPr>
-        <w:t xml:space="preserve">Como forma de auxiliar o cenário, as instituições financeiras reinventam-se a todo momento, seja atualizando as políticas </w:t>
-      </w:r>
-      <w:r>
-        <w:rPr>
-          <w:rFonts w:ascii="Times New Roman" w:hAnsi="Times New Roman"/>
-          <w:sz w:val="24"/>
-          <w:szCs w:val="24"/>
-        </w:rPr>
-        <w:t>ou</w:t>
-      </w:r>
-      <w:r>
-        <w:rPr>
-          <w:rFonts w:ascii="Times New Roman" w:hAnsi="Times New Roman"/>
-          <w:sz w:val="24"/>
-          <w:szCs w:val="24"/>
-        </w:rPr>
-        <w:t xml:space="preserve"> buscando novas metodologias, resultando em fortes cobranças sobre os analistas de crédito, os quais passam boa parte do tempo analisando informações minuciosamente</w:t>
-      </w:r>
-      <w:r>
-        <w:rPr>
-          <w:rFonts w:ascii="Times New Roman" w:hAnsi="Times New Roman"/>
-          <w:sz w:val="24"/>
-          <w:szCs w:val="24"/>
-        </w:rPr>
-        <w:t xml:space="preserve"> de forma manual e gastando esforço em partes que podem ser automatizadas. </w:t>
-      </w:r>
     </w:p>
     <w:p>
       <w:pPr>
@@ -8071,6 +8464,765 @@
           <w:szCs w:val="24"/>
         </w:rPr>
       </w:pPr>
+    </w:p>
+    <w:p>
+      <w:pPr>
+        <w:spacing w:line="360" w:lineRule="auto"/>
+        <w:ind w:firstLine="360"/>
+        <w:jc w:val="both"/>
+        <w:rPr>
+          <w:rFonts w:ascii="Times New Roman" w:hAnsi="Times New Roman"/>
+          <w:sz w:val="24"/>
+          <w:szCs w:val="24"/>
+        </w:rPr>
+      </w:pPr>
+    </w:p>
+    <w:p>
+      <w:pPr>
+        <w:pStyle w:val="LegendadeFiguras"/>
+      </w:pPr>
+      <w:r>
+        <w:rPr>
+          <w:iCs/>
+        </w:rPr>
+        <w:t xml:space="preserve">Figura </w:t>
+      </w:r>
+      <w:r>
+        <w:rPr>
+          <w:iCs/>
+        </w:rPr>
+        <w:t>2</w:t>
+      </w:r>
+      <w:r>
+        <w:rPr>
+          <w:iCs/>
+        </w:rPr>
+        <w:t xml:space="preserve"> – </w:t>
+      </w:r>
+      <w:r>
+        <w:t>Evolução do Crédito como proporção do PIB</w:t>
+      </w:r>
+    </w:p>
+    <w:p>
+      <w:pPr>
+        <w:spacing w:line="360" w:lineRule="auto"/>
+        <w:jc w:val="center"/>
+        <w:rPr>
+          <w:rFonts w:ascii="Times New Roman" w:hAnsi="Times New Roman"/>
+          <w:iCs/>
+          <w:sz w:val="20"/>
+          <w:szCs w:val="20"/>
+        </w:rPr>
+      </w:pPr>
+      <w:r>
+        <w:rPr>
+          <w:noProof/>
+        </w:rPr>
+        <w:drawing>
+          <wp:inline distT="0" distB="0" distL="0" distR="0" wp14:anchorId="4CE58CB0" wp14:editId="4A1482B6">
+            <wp:extent cx="4635500" cy="2106930"/>
+            <wp:effectExtent l="0" t="0" r="0" b="0"/>
+            <wp:docPr id="2032180683" name="Imagem 2"/>
+            <wp:cNvGraphicFramePr>
+              <a:graphicFrameLocks xmlns:a="http://schemas.openxmlformats.org/drawingml/2006/main" noChangeAspect="1"/>
+            </wp:cNvGraphicFramePr>
+            <a:graphic xmlns:a="http://schemas.openxmlformats.org/drawingml/2006/main">
+              <a:graphicData uri="http://schemas.openxmlformats.org/drawingml/2006/picture">
+                <pic:pic xmlns:pic="http://schemas.openxmlformats.org/drawingml/2006/picture">
+                  <pic:nvPicPr>
+                    <pic:cNvPr id="0" name="Picture 2"/>
+                    <pic:cNvPicPr>
+                      <a:picLocks noChangeAspect="1" noChangeArrowheads="1"/>
+                    </pic:cNvPicPr>
+                  </pic:nvPicPr>
+                  <pic:blipFill>
+                    <a:blip r:embed="rId13">
+                      <a:extLst>
+                        <a:ext uri="{28A0092B-C50C-407E-A947-70E740481C1C}">
+                          <a14:useLocalDpi xmlns:a14="http://schemas.microsoft.com/office/drawing/2010/main" val="0"/>
+                        </a:ext>
+                      </a:extLst>
+                    </a:blip>
+                    <a:srcRect/>
+                    <a:stretch>
+                      <a:fillRect/>
+                    </a:stretch>
+                  </pic:blipFill>
+                  <pic:spPr bwMode="auto">
+                    <a:xfrm>
+                      <a:off x="0" y="0"/>
+                      <a:ext cx="4635500" cy="2106930"/>
+                    </a:xfrm>
+                    <a:prstGeom prst="rect">
+                      <a:avLst/>
+                    </a:prstGeom>
+                    <a:noFill/>
+                    <a:ln>
+                      <a:noFill/>
+                    </a:ln>
+                  </pic:spPr>
+                </pic:pic>
+              </a:graphicData>
+            </a:graphic>
+          </wp:inline>
+        </w:drawing>
+      </w:r>
+    </w:p>
+    <w:p>
+      <w:pPr>
+        <w:spacing w:line="360" w:lineRule="auto"/>
+        <w:jc w:val="center"/>
+        <w:rPr>
+          <w:rFonts w:ascii="Times New Roman" w:hAnsi="Times New Roman"/>
+          <w:sz w:val="24"/>
+          <w:szCs w:val="24"/>
+          <w:u w:val="single"/>
+        </w:rPr>
+      </w:pPr>
+      <w:r>
+        <w:rPr>
+          <w:rFonts w:ascii="Times New Roman" w:hAnsi="Times New Roman"/>
+          <w:iCs/>
+          <w:sz w:val="20"/>
+          <w:szCs w:val="20"/>
+        </w:rPr>
+        <w:t xml:space="preserve">Fonte: </w:t>
+      </w:r>
+      <w:proofErr w:type="spellStart"/>
+      <w:r>
+        <w:rPr>
+          <w:rFonts w:ascii="Times New Roman" w:hAnsi="Times New Roman"/>
+          <w:sz w:val="20"/>
+          <w:szCs w:val="20"/>
+        </w:rPr>
+        <w:t>Sfeir</w:t>
+      </w:r>
+      <w:proofErr w:type="spellEnd"/>
+      <w:r>
+        <w:rPr>
+          <w:rFonts w:ascii="Times New Roman" w:hAnsi="Times New Roman"/>
+          <w:sz w:val="20"/>
+          <w:szCs w:val="20"/>
+        </w:rPr>
+        <w:t xml:space="preserve">, </w:t>
+      </w:r>
+      <w:r>
+        <w:rPr>
+          <w:rFonts w:ascii="Times New Roman" w:hAnsi="Times New Roman"/>
+          <w:sz w:val="20"/>
+          <w:szCs w:val="20"/>
+        </w:rPr>
+        <w:t>Elias</w:t>
+      </w:r>
+      <w:r>
+        <w:rPr>
+          <w:rFonts w:ascii="Times New Roman" w:hAnsi="Times New Roman"/>
+          <w:sz w:val="20"/>
+          <w:szCs w:val="20"/>
+        </w:rPr>
+        <w:t xml:space="preserve">. </w:t>
+      </w:r>
+      <w:r>
+        <w:rPr>
+          <w:rFonts w:ascii="Times New Roman" w:hAnsi="Times New Roman"/>
+          <w:i/>
+          <w:sz w:val="20"/>
+          <w:szCs w:val="20"/>
+        </w:rPr>
+        <w:t>A relação crédito-PIB no Brasil: histórico e comparaçã</w:t>
+      </w:r>
+      <w:r>
+        <w:rPr>
+          <w:rFonts w:ascii="Times New Roman" w:hAnsi="Times New Roman"/>
+          <w:i/>
+          <w:sz w:val="20"/>
+          <w:szCs w:val="20"/>
+        </w:rPr>
+        <w:t>o</w:t>
+      </w:r>
+      <w:r>
+        <w:rPr>
+          <w:rFonts w:ascii="Times New Roman" w:hAnsi="Times New Roman"/>
+          <w:i/>
+          <w:sz w:val="20"/>
+          <w:szCs w:val="20"/>
+        </w:rPr>
+        <w:t xml:space="preserve"> internacional</w:t>
+      </w:r>
+      <w:r>
+        <w:rPr>
+          <w:rFonts w:ascii="Times New Roman" w:hAnsi="Times New Roman"/>
+          <w:sz w:val="20"/>
+          <w:szCs w:val="20"/>
+        </w:rPr>
+        <w:t>.</w:t>
+      </w:r>
+      <w:r>
+        <w:rPr>
+          <w:rFonts w:ascii="Times New Roman" w:hAnsi="Times New Roman"/>
+          <w:sz w:val="20"/>
+          <w:szCs w:val="20"/>
+        </w:rPr>
+        <w:t xml:space="preserve"> </w:t>
+      </w:r>
+      <w:r>
+        <w:rPr>
+          <w:rFonts w:ascii="Times New Roman" w:hAnsi="Times New Roman"/>
+          <w:sz w:val="20"/>
+          <w:szCs w:val="20"/>
+        </w:rPr>
+        <w:t>p</w:t>
+      </w:r>
+      <w:r>
+        <w:rPr>
+          <w:rFonts w:ascii="Times New Roman" w:hAnsi="Times New Roman"/>
+          <w:sz w:val="20"/>
+          <w:szCs w:val="20"/>
+        </w:rPr>
+        <w:t>1</w:t>
+      </w:r>
+      <w:r>
+        <w:rPr>
+          <w:rFonts w:ascii="Times New Roman" w:hAnsi="Times New Roman"/>
+          <w:sz w:val="20"/>
+          <w:szCs w:val="20"/>
+        </w:rPr>
+        <w:t>.</w:t>
+      </w:r>
+    </w:p>
+    <w:p>
+      <w:pPr>
+        <w:spacing w:line="360" w:lineRule="auto"/>
+        <w:ind w:firstLine="360"/>
+        <w:jc w:val="both"/>
+        <w:rPr>
+          <w:rFonts w:ascii="Times New Roman" w:hAnsi="Times New Roman"/>
+          <w:sz w:val="24"/>
+          <w:szCs w:val="24"/>
+        </w:rPr>
+      </w:pPr>
+      <w:r>
+        <w:rPr>
+          <w:rFonts w:ascii="Times New Roman" w:hAnsi="Times New Roman"/>
+          <w:sz w:val="24"/>
+          <w:szCs w:val="24"/>
+        </w:rPr>
+        <w:t xml:space="preserve">Mesmo com a crescente demanda por produtos de crédito, </w:t>
+      </w:r>
+      <w:r>
+        <w:rPr>
+          <w:rFonts w:ascii="Times New Roman" w:hAnsi="Times New Roman"/>
+          <w:sz w:val="24"/>
+          <w:szCs w:val="24"/>
+        </w:rPr>
+        <w:t xml:space="preserve">o Brasil conta com uma das maiores inadimplências mundiais. </w:t>
+      </w:r>
+      <w:r>
+        <w:rPr>
+          <w:rFonts w:ascii="Times New Roman" w:hAnsi="Times New Roman"/>
+          <w:sz w:val="24"/>
+          <w:szCs w:val="24"/>
+        </w:rPr>
+        <w:t>Oliveira Lima (2008) diz que a história mostra que mesmo bons clientes têm potencial de não honrarem suas obrigações financeiras</w:t>
+      </w:r>
+      <w:r>
+        <w:rPr>
+          <w:rFonts w:ascii="Times New Roman" w:hAnsi="Times New Roman"/>
+          <w:sz w:val="24"/>
+          <w:szCs w:val="24"/>
+        </w:rPr>
+        <w:t xml:space="preserve">. </w:t>
+      </w:r>
+      <w:r>
+        <w:rPr>
+          <w:rFonts w:ascii="Times New Roman" w:hAnsi="Times New Roman"/>
+          <w:sz w:val="24"/>
+          <w:szCs w:val="24"/>
+        </w:rPr>
+        <w:t xml:space="preserve">Segundo levantamentos </w:t>
+      </w:r>
+      <w:r>
+        <w:rPr>
+          <w:rFonts w:ascii="Times New Roman" w:hAnsi="Times New Roman"/>
+          <w:sz w:val="24"/>
+          <w:szCs w:val="24"/>
+        </w:rPr>
+        <w:t xml:space="preserve">do “Mapa da Inadimplência e Negociação de Dívidas no Brasil”, relatório mensal publicado pelo Serasa Limpa Nome, </w:t>
+      </w:r>
+      <w:r>
+        <w:rPr>
+          <w:rFonts w:ascii="Times New Roman" w:hAnsi="Times New Roman"/>
+          <w:sz w:val="24"/>
+          <w:szCs w:val="24"/>
+        </w:rPr>
+        <w:t xml:space="preserve">em </w:t>
+      </w:r>
+      <w:r>
+        <w:rPr>
+          <w:rFonts w:ascii="Times New Roman" w:hAnsi="Times New Roman"/>
+          <w:sz w:val="24"/>
+          <w:szCs w:val="24"/>
+        </w:rPr>
+        <w:t>n</w:t>
+      </w:r>
+      <w:r>
+        <w:rPr>
+          <w:rFonts w:ascii="Times New Roman" w:hAnsi="Times New Roman"/>
+          <w:sz w:val="24"/>
+          <w:szCs w:val="24"/>
+        </w:rPr>
+        <w:t>ovembro de 2023</w:t>
+      </w:r>
+      <w:r>
+        <w:rPr>
+          <w:rFonts w:ascii="Times New Roman" w:hAnsi="Times New Roman"/>
+          <w:sz w:val="24"/>
+          <w:szCs w:val="24"/>
+        </w:rPr>
+        <w:t xml:space="preserve"> </w:t>
+      </w:r>
+      <w:r>
+        <w:rPr>
+          <w:rFonts w:ascii="Times New Roman" w:hAnsi="Times New Roman"/>
+          <w:sz w:val="24"/>
+          <w:szCs w:val="24"/>
+        </w:rPr>
+        <w:t>o Brasil</w:t>
+      </w:r>
+      <w:r>
+        <w:rPr>
+          <w:rFonts w:ascii="Times New Roman" w:hAnsi="Times New Roman"/>
+          <w:sz w:val="24"/>
+          <w:szCs w:val="24"/>
+        </w:rPr>
+        <w:t xml:space="preserve"> alcançou </w:t>
+      </w:r>
+      <w:r>
+        <w:rPr>
+          <w:rFonts w:ascii="Times New Roman" w:hAnsi="Times New Roman"/>
+          <w:sz w:val="24"/>
+          <w:szCs w:val="24"/>
+        </w:rPr>
+        <w:t>em torno de</w:t>
+      </w:r>
+      <w:r>
+        <w:rPr>
+          <w:rFonts w:ascii="Times New Roman" w:hAnsi="Times New Roman"/>
+          <w:sz w:val="24"/>
+          <w:szCs w:val="24"/>
+        </w:rPr>
+        <w:t xml:space="preserve"> </w:t>
+      </w:r>
+      <w:r>
+        <w:rPr>
+          <w:rFonts w:ascii="Times New Roman" w:hAnsi="Times New Roman"/>
+          <w:sz w:val="24"/>
+          <w:szCs w:val="24"/>
+        </w:rPr>
+        <w:t>71</w:t>
+      </w:r>
+      <w:r>
+        <w:rPr>
+          <w:rFonts w:ascii="Times New Roman" w:hAnsi="Times New Roman"/>
+          <w:sz w:val="24"/>
+          <w:szCs w:val="24"/>
+        </w:rPr>
+        <w:t xml:space="preserve"> milhões de pessoas devedoras</w:t>
+      </w:r>
+      <w:r>
+        <w:rPr>
+          <w:rFonts w:ascii="Times New Roman" w:hAnsi="Times New Roman"/>
+          <w:sz w:val="24"/>
+          <w:szCs w:val="24"/>
+        </w:rPr>
+        <w:t>.</w:t>
+      </w:r>
+    </w:p>
+    <w:p>
+      <w:pPr>
+        <w:spacing w:line="360" w:lineRule="auto"/>
+        <w:ind w:firstLine="360"/>
+        <w:jc w:val="both"/>
+        <w:rPr>
+          <w:rFonts w:ascii="Times New Roman" w:hAnsi="Times New Roman"/>
+          <w:sz w:val="24"/>
+          <w:szCs w:val="24"/>
+        </w:rPr>
+      </w:pPr>
+    </w:p>
+    <w:p>
+      <w:pPr>
+        <w:spacing w:line="360" w:lineRule="auto"/>
+        <w:ind w:firstLine="360"/>
+        <w:jc w:val="both"/>
+        <w:rPr>
+          <w:rFonts w:ascii="Times New Roman" w:hAnsi="Times New Roman"/>
+          <w:sz w:val="24"/>
+          <w:szCs w:val="24"/>
+        </w:rPr>
+      </w:pPr>
+    </w:p>
+    <w:p>
+      <w:pPr>
+        <w:spacing w:line="360" w:lineRule="auto"/>
+        <w:ind w:firstLine="360"/>
+        <w:jc w:val="both"/>
+        <w:rPr>
+          <w:rFonts w:ascii="Times New Roman" w:hAnsi="Times New Roman"/>
+          <w:sz w:val="24"/>
+          <w:szCs w:val="24"/>
+        </w:rPr>
+      </w:pPr>
+    </w:p>
+    <w:p>
+      <w:pPr>
+        <w:spacing w:line="360" w:lineRule="auto"/>
+        <w:ind w:firstLine="360"/>
+        <w:jc w:val="both"/>
+        <w:rPr>
+          <w:rFonts w:ascii="Times New Roman" w:hAnsi="Times New Roman"/>
+          <w:sz w:val="24"/>
+          <w:szCs w:val="24"/>
+        </w:rPr>
+      </w:pPr>
+    </w:p>
+    <w:p>
+      <w:pPr>
+        <w:spacing w:line="360" w:lineRule="auto"/>
+        <w:ind w:firstLine="360"/>
+        <w:jc w:val="both"/>
+        <w:rPr>
+          <w:rFonts w:ascii="Times New Roman" w:hAnsi="Times New Roman"/>
+          <w:sz w:val="24"/>
+          <w:szCs w:val="24"/>
+        </w:rPr>
+      </w:pPr>
+    </w:p>
+    <w:p>
+      <w:pPr>
+        <w:spacing w:line="360" w:lineRule="auto"/>
+        <w:ind w:firstLine="360"/>
+        <w:jc w:val="both"/>
+        <w:rPr>
+          <w:rFonts w:ascii="Times New Roman" w:hAnsi="Times New Roman"/>
+          <w:sz w:val="24"/>
+          <w:szCs w:val="24"/>
+        </w:rPr>
+      </w:pPr>
+    </w:p>
+    <w:p>
+      <w:pPr>
+        <w:spacing w:line="360" w:lineRule="auto"/>
+        <w:ind w:firstLine="360"/>
+        <w:jc w:val="both"/>
+        <w:rPr>
+          <w:rFonts w:ascii="Times New Roman" w:hAnsi="Times New Roman"/>
+          <w:sz w:val="24"/>
+          <w:szCs w:val="24"/>
+        </w:rPr>
+      </w:pPr>
+    </w:p>
+    <w:p>
+      <w:pPr>
+        <w:spacing w:line="360" w:lineRule="auto"/>
+        <w:ind w:firstLine="360"/>
+        <w:jc w:val="both"/>
+        <w:rPr>
+          <w:rFonts w:ascii="Times New Roman" w:hAnsi="Times New Roman"/>
+          <w:sz w:val="24"/>
+          <w:szCs w:val="24"/>
+        </w:rPr>
+      </w:pPr>
+    </w:p>
+    <w:p>
+      <w:pPr>
+        <w:pStyle w:val="LegendadeFiguras"/>
+      </w:pPr>
+      <w:r>
+        <w:rPr>
+          <w:iCs/>
+        </w:rPr>
+        <w:lastRenderedPageBreak/>
+        <w:t xml:space="preserve">Figura </w:t>
+      </w:r>
+      <w:r>
+        <w:rPr>
+          <w:iCs/>
+        </w:rPr>
+        <w:t>3</w:t>
+      </w:r>
+      <w:r>
+        <w:rPr>
+          <w:iCs/>
+        </w:rPr>
+        <w:t xml:space="preserve"> – </w:t>
+      </w:r>
+      <w:r>
+        <w:t>Evolução d</w:t>
+      </w:r>
+      <w:r>
+        <w:t>a</w:t>
+      </w:r>
+      <w:r>
+        <w:t xml:space="preserve"> </w:t>
+      </w:r>
+      <w:r>
+        <w:t>Inadimplência</w:t>
+      </w:r>
+      <w:r>
+        <w:t xml:space="preserve"> </w:t>
+      </w:r>
+      <w:r>
+        <w:t>em 2022 e 2023</w:t>
+      </w:r>
+    </w:p>
+    <w:p>
+      <w:pPr>
+        <w:spacing w:line="360" w:lineRule="auto"/>
+        <w:jc w:val="both"/>
+        <w:rPr>
+          <w:rFonts w:ascii="Times New Roman" w:hAnsi="Times New Roman"/>
+          <w:sz w:val="24"/>
+          <w:szCs w:val="24"/>
+        </w:rPr>
+      </w:pPr>
+      <w:r>
+        <w:rPr>
+          <w:rFonts w:ascii="Times New Roman" w:hAnsi="Times New Roman"/>
+          <w:noProof/>
+          <w:sz w:val="24"/>
+          <w:szCs w:val="24"/>
+        </w:rPr>
+        <w:drawing>
+          <wp:inline distT="0" distB="0" distL="0" distR="0" wp14:anchorId="319D2B51" wp14:editId="4551F822">
+            <wp:extent cx="5760720" cy="2589530"/>
+            <wp:effectExtent l="0" t="0" r="0" b="0"/>
+            <wp:docPr id="195827025" name="Imagem 1"/>
+            <wp:cNvGraphicFramePr>
+              <a:graphicFrameLocks xmlns:a="http://schemas.openxmlformats.org/drawingml/2006/main" noChangeAspect="1"/>
+            </wp:cNvGraphicFramePr>
+            <a:graphic xmlns:a="http://schemas.openxmlformats.org/drawingml/2006/main">
+              <a:graphicData uri="http://schemas.openxmlformats.org/drawingml/2006/picture">
+                <pic:pic xmlns:pic="http://schemas.openxmlformats.org/drawingml/2006/picture">
+                  <pic:nvPicPr>
+                    <pic:cNvPr id="195827025" name=""/>
+                    <pic:cNvPicPr/>
+                  </pic:nvPicPr>
+                  <pic:blipFill>
+                    <a:blip r:embed="rId14"/>
+                    <a:stretch>
+                      <a:fillRect/>
+                    </a:stretch>
+                  </pic:blipFill>
+                  <pic:spPr>
+                    <a:xfrm>
+                      <a:off x="0" y="0"/>
+                      <a:ext cx="5760720" cy="2589530"/>
+                    </a:xfrm>
+                    <a:prstGeom prst="rect">
+                      <a:avLst/>
+                    </a:prstGeom>
+                  </pic:spPr>
+                </pic:pic>
+              </a:graphicData>
+            </a:graphic>
+          </wp:inline>
+        </w:drawing>
+      </w:r>
+    </w:p>
+    <w:p>
+      <w:pPr>
+        <w:spacing w:line="360" w:lineRule="auto"/>
+        <w:jc w:val="center"/>
+        <w:rPr>
+          <w:rFonts w:ascii="Times New Roman" w:hAnsi="Times New Roman"/>
+          <w:sz w:val="24"/>
+          <w:szCs w:val="24"/>
+          <w:u w:val="single"/>
+        </w:rPr>
+      </w:pPr>
+      <w:r>
+        <w:rPr>
+          <w:rFonts w:ascii="Times New Roman" w:hAnsi="Times New Roman"/>
+          <w:iCs/>
+          <w:sz w:val="20"/>
+          <w:szCs w:val="20"/>
+        </w:rPr>
+        <w:t xml:space="preserve">Fonte: </w:t>
+      </w:r>
+      <w:r>
+        <w:rPr>
+          <w:rFonts w:ascii="Times New Roman" w:hAnsi="Times New Roman"/>
+          <w:sz w:val="20"/>
+          <w:szCs w:val="20"/>
+        </w:rPr>
+        <w:t>Serasa Limpa Nome</w:t>
+      </w:r>
+      <w:r>
+        <w:rPr>
+          <w:rFonts w:ascii="Times New Roman" w:hAnsi="Times New Roman"/>
+          <w:sz w:val="20"/>
+          <w:szCs w:val="20"/>
+        </w:rPr>
+        <w:t xml:space="preserve">. </w:t>
+      </w:r>
+      <w:r>
+        <w:rPr>
+          <w:rFonts w:ascii="Times New Roman" w:hAnsi="Times New Roman"/>
+          <w:i/>
+          <w:sz w:val="20"/>
+          <w:szCs w:val="20"/>
+        </w:rPr>
+        <w:t>Mapa da Inadimplência e Negociação de Dívidas no Brasil</w:t>
+      </w:r>
+      <w:r>
+        <w:rPr>
+          <w:rFonts w:ascii="Times New Roman" w:hAnsi="Times New Roman"/>
+          <w:sz w:val="20"/>
+          <w:szCs w:val="20"/>
+        </w:rPr>
+        <w:t>.</w:t>
+      </w:r>
+      <w:r>
+        <w:rPr>
+          <w:rFonts w:ascii="Times New Roman" w:hAnsi="Times New Roman"/>
+          <w:sz w:val="20"/>
+          <w:szCs w:val="20"/>
+        </w:rPr>
+        <w:t xml:space="preserve"> p2.</w:t>
+      </w:r>
+    </w:p>
+    <w:p>
+      <w:pPr>
+        <w:spacing w:line="360" w:lineRule="auto"/>
+        <w:ind w:firstLine="360"/>
+        <w:jc w:val="both"/>
+        <w:rPr>
+          <w:rFonts w:ascii="Times New Roman" w:hAnsi="Times New Roman"/>
+          <w:sz w:val="24"/>
+          <w:szCs w:val="24"/>
+        </w:rPr>
+      </w:pPr>
+      <w:r>
+        <w:rPr>
+          <w:rFonts w:ascii="Times New Roman" w:hAnsi="Times New Roman"/>
+          <w:sz w:val="24"/>
+          <w:szCs w:val="24"/>
+        </w:rPr>
+        <w:t xml:space="preserve">Ao não pagarem suas dívidas, as instituições financeiras deixam de receber o pagamento e os clientes tendem a endividarem-se cada vez mais, prejudicando todo o ecossistema econômico. </w:t>
+      </w:r>
+      <w:r>
+        <w:rPr>
+          <w:rFonts w:ascii="Times New Roman" w:hAnsi="Times New Roman"/>
+          <w:sz w:val="24"/>
+          <w:szCs w:val="24"/>
+        </w:rPr>
+        <w:t>Nesse âmbito, bancos e fintechs naturalmente enrijecem seu processo de concessão de crédito e elevam as taxas de juros, prejudicando os bons pagadores de con</w:t>
+      </w:r>
+      <w:r>
+        <w:rPr>
+          <w:rFonts w:ascii="Times New Roman" w:hAnsi="Times New Roman"/>
+          <w:sz w:val="24"/>
+          <w:szCs w:val="24"/>
+        </w:rPr>
+        <w:t>cretizarem muitos sonhos.</w:t>
+      </w:r>
+      <w:r>
+        <w:rPr>
+          <w:rFonts w:ascii="Times New Roman" w:hAnsi="Times New Roman"/>
+          <w:sz w:val="24"/>
+          <w:szCs w:val="24"/>
+        </w:rPr>
+        <w:t xml:space="preserve"> </w:t>
+      </w:r>
+      <w:r>
+        <w:rPr>
+          <w:rFonts w:ascii="Times New Roman" w:hAnsi="Times New Roman"/>
+          <w:sz w:val="24"/>
+          <w:szCs w:val="24"/>
+        </w:rPr>
+        <w:t>Empresas deixam de existir, negócios deixam de vender e muitas pessoas não conseguem financiar seu imóvel ou carro</w:t>
+      </w:r>
+      <w:r>
+        <w:rPr>
+          <w:rFonts w:ascii="Times New Roman" w:hAnsi="Times New Roman"/>
+          <w:sz w:val="24"/>
+          <w:szCs w:val="24"/>
+        </w:rPr>
+        <w:t xml:space="preserve"> após longos anos de trabalho árduo.</w:t>
+      </w:r>
+    </w:p>
+    <w:p>
+      <w:pPr>
+        <w:spacing w:line="360" w:lineRule="auto"/>
+        <w:ind w:firstLine="360"/>
+        <w:jc w:val="both"/>
+        <w:rPr>
+          <w:rFonts w:ascii="Times New Roman" w:hAnsi="Times New Roman"/>
+          <w:sz w:val="24"/>
+          <w:szCs w:val="24"/>
+        </w:rPr>
+      </w:pPr>
+      <w:r>
+        <w:rPr>
+          <w:rFonts w:ascii="Times New Roman" w:hAnsi="Times New Roman"/>
+          <w:sz w:val="24"/>
+          <w:szCs w:val="24"/>
+        </w:rPr>
+        <w:t xml:space="preserve">Como forma de auxiliar o cenário, as instituições financeiras reinventam-se a todo momento, seja atualizando as políticas </w:t>
+      </w:r>
+      <w:r>
+        <w:rPr>
+          <w:rFonts w:ascii="Times New Roman" w:hAnsi="Times New Roman"/>
+          <w:sz w:val="24"/>
+          <w:szCs w:val="24"/>
+        </w:rPr>
+        <w:t>ou</w:t>
+      </w:r>
+      <w:r>
+        <w:rPr>
+          <w:rFonts w:ascii="Times New Roman" w:hAnsi="Times New Roman"/>
+          <w:sz w:val="24"/>
+          <w:szCs w:val="24"/>
+        </w:rPr>
+        <w:t xml:space="preserve"> buscando novas metodologias, resultando em fortes cobranças sobre os analistas de crédito, os quais passam boa parte do tempo analisando informações minuciosamente</w:t>
+      </w:r>
+      <w:r>
+        <w:rPr>
+          <w:rFonts w:ascii="Times New Roman" w:hAnsi="Times New Roman"/>
+          <w:sz w:val="24"/>
+          <w:szCs w:val="24"/>
+        </w:rPr>
+        <w:t xml:space="preserve"> de forma manual e gastando esforço em partes que pode</w:t>
+      </w:r>
+      <w:r>
+        <w:rPr>
+          <w:rFonts w:ascii="Times New Roman" w:hAnsi="Times New Roman"/>
+          <w:sz w:val="24"/>
+          <w:szCs w:val="24"/>
+        </w:rPr>
+        <w:t>riam</w:t>
+      </w:r>
+      <w:r>
+        <w:rPr>
+          <w:rFonts w:ascii="Times New Roman" w:hAnsi="Times New Roman"/>
+          <w:sz w:val="24"/>
+          <w:szCs w:val="24"/>
+        </w:rPr>
+        <w:t xml:space="preserve"> ser automatizadas. </w:t>
+      </w:r>
+    </w:p>
+    <w:p>
+      <w:pPr>
+        <w:spacing w:line="360" w:lineRule="auto"/>
+        <w:ind w:firstLine="360"/>
+        <w:jc w:val="both"/>
+        <w:rPr>
+          <w:rFonts w:ascii="Times New Roman" w:hAnsi="Times New Roman"/>
+          <w:sz w:val="24"/>
+          <w:szCs w:val="24"/>
+        </w:rPr>
+      </w:pPr>
       <w:r>
         <w:rPr>
           <w:rFonts w:ascii="Times New Roman" w:hAnsi="Times New Roman"/>
@@ -8117,7 +9269,15 @@
           <w:sz w:val="24"/>
           <w:szCs w:val="24"/>
         </w:rPr>
-        <w:t>capaz de classificar corretamente os bons pagadores</w:t>
+        <w:t xml:space="preserve">capaz de classificar corretamente os </w:t>
+      </w:r>
+      <w:r>
+        <w:rPr>
+          <w:rFonts w:ascii="Times New Roman" w:hAnsi="Times New Roman"/>
+          <w:sz w:val="24"/>
+          <w:szCs w:val="24"/>
+        </w:rPr>
+        <w:t>clientes de alto risco</w:t>
       </w:r>
       <w:r>
         <w:rPr>
@@ -8149,7 +9309,7 @@
           <w:sz w:val="24"/>
           <w:szCs w:val="24"/>
         </w:rPr>
-        <w:t>-se completamente em técnicas matemáticas e estatísticas, esta metodologia capta muitas vezes relações entre as variáveis que humanos só enxergam após cálculos extremamente complexos e que demandam muito tempo</w:t>
+        <w:t>-se completamente em técnicas matemáticas e estatísticas, esta metodologia capta muitas relações entre as variáveis que humanos só enxergam após cálculos complexos e que demandam muito tempo</w:t>
       </w:r>
       <w:r>
         <w:rPr>
@@ -8173,8 +9333,16 @@
           <w:sz w:val="24"/>
           <w:szCs w:val="24"/>
         </w:rPr>
+        <w:t xml:space="preserve">Dessa forma, ao invés de analistas de crédito gastarem tempo conferindo as informações a olho nu, </w:t>
+      </w:r>
+      <w:r>
+        <w:rPr>
+          <w:rFonts w:ascii="Times New Roman" w:hAnsi="Times New Roman"/>
+          <w:sz w:val="24"/>
+          <w:szCs w:val="24"/>
+        </w:rPr>
         <w:lastRenderedPageBreak/>
-        <w:t>Dessa forma, ao invés de analistas de crédito gastarem tempo conferindo as informações a olho nu, eles podem direcionar seus esforços para outras questões, como a implementação do modelo e até mesmo a melhoria constante do algoritmo.</w:t>
+        <w:t>eles podem direcionar seus esforços para outras questões, como a implementação do modelo e até mesmo a melhoria constante do algoritmo.</w:t>
       </w:r>
     </w:p>
     <w:p>
@@ -8372,7 +9540,25 @@
           <w:iCs/>
           <w:u w:val="none"/>
         </w:rPr>
-        <w:t>Embora sejam palavras semelhantes, “risco” e “incerteza”, no contexto de crédito, diferem um pouco. Esse risco é uma probabilidade em função de algo eventual e incerto, portanto, não depende de nenhuma das partes. A incerteza ocorre quando a instituição financeira não possui dados sobre o cliente, portanto, torna-se impossível avali</w:t>
+        <w:t xml:space="preserve">Embora sejam palavras semelhantes, “risco” e “incerteza”, no contexto de crédito, diferem um pouco. </w:t>
+      </w:r>
+      <w:r>
+        <w:rPr>
+          <w:rFonts w:ascii="Times New Roman" w:hAnsi="Times New Roman"/>
+          <w:i w:val="0"/>
+          <w:iCs/>
+          <w:u w:val="none"/>
+        </w:rPr>
+        <w:t>R</w:t>
+      </w:r>
+      <w:r>
+        <w:rPr>
+          <w:rFonts w:ascii="Times New Roman" w:hAnsi="Times New Roman"/>
+          <w:i w:val="0"/>
+          <w:iCs/>
+          <w:u w:val="none"/>
+        </w:rPr>
+        <w:t>isco é uma probabilidade em função de algo eventual e incerto, portanto, não depende de nenhuma das partes. A incerteza ocorre quando a instituição financeira não possui dados sobre o cliente, portanto, torna-se impossível avali</w:t>
       </w:r>
       <w:r>
         <w:rPr>
@@ -8526,39 +9712,63 @@
           <w:sz w:val="24"/>
           <w:szCs w:val="24"/>
         </w:rPr>
-        <w:t xml:space="preserve">o </w:t>
-      </w:r>
-      <w:r>
-        <w:rPr>
-          <w:rFonts w:ascii="Times New Roman" w:hAnsi="Times New Roman"/>
-          <w:sz w:val="24"/>
-          <w:szCs w:val="24"/>
-        </w:rPr>
-        <w:t>BACEN</w:t>
-      </w:r>
-      <w:r>
-        <w:rPr>
-          <w:rFonts w:ascii="Times New Roman" w:hAnsi="Times New Roman"/>
-          <w:sz w:val="24"/>
-          <w:szCs w:val="24"/>
-        </w:rPr>
-        <w:t xml:space="preserve"> é um grande balizador sobre a taxa de juros</w:t>
-      </w:r>
-      <w:r>
-        <w:rPr>
-          <w:rFonts w:ascii="Times New Roman" w:hAnsi="Times New Roman"/>
-          <w:sz w:val="24"/>
-          <w:szCs w:val="24"/>
-        </w:rPr>
-        <w:t xml:space="preserve"> e decide quando a mesma aumenta ou diminui, o cenário de crédito requer mudanças constantes. </w:t>
-      </w:r>
-      <w:r>
-        <w:rPr>
-          <w:rFonts w:ascii="Times New Roman" w:hAnsi="Times New Roman"/>
-          <w:sz w:val="24"/>
-          <w:szCs w:val="24"/>
-        </w:rPr>
-        <w:t>Dada a situação, o objetivo da análise de risco de crédito é justamente prever os bons e maus pagadores</w:t>
+        <w:t xml:space="preserve">existe instituições nacionais que balizam </w:t>
+      </w:r>
+      <w:r>
+        <w:rPr>
+          <w:rFonts w:ascii="Times New Roman" w:hAnsi="Times New Roman"/>
+          <w:sz w:val="24"/>
+          <w:szCs w:val="24"/>
+        </w:rPr>
+        <w:t>a taxa de juros</w:t>
+      </w:r>
+      <w:r>
+        <w:rPr>
+          <w:rFonts w:ascii="Times New Roman" w:hAnsi="Times New Roman"/>
+          <w:sz w:val="24"/>
+          <w:szCs w:val="24"/>
+        </w:rPr>
+        <w:t xml:space="preserve"> e decide</w:t>
+      </w:r>
+      <w:r>
+        <w:rPr>
+          <w:rFonts w:ascii="Times New Roman" w:hAnsi="Times New Roman"/>
+          <w:sz w:val="24"/>
+          <w:szCs w:val="24"/>
+        </w:rPr>
+        <w:t>m</w:t>
+      </w:r>
+      <w:r>
+        <w:rPr>
+          <w:rFonts w:ascii="Times New Roman" w:hAnsi="Times New Roman"/>
+          <w:sz w:val="24"/>
+          <w:szCs w:val="24"/>
+        </w:rPr>
+        <w:t xml:space="preserve"> quando a mesma aumenta ou diminui, o cenário de crédito requer mudanças constantes. </w:t>
+      </w:r>
+      <w:r>
+        <w:rPr>
+          <w:rFonts w:ascii="Times New Roman" w:hAnsi="Times New Roman"/>
+          <w:sz w:val="24"/>
+          <w:szCs w:val="24"/>
+        </w:rPr>
+        <w:t xml:space="preserve">Dada a situação, o objetivo da análise de risco de crédito é justamente </w:t>
+      </w:r>
+      <w:r>
+        <w:rPr>
+          <w:rFonts w:ascii="Times New Roman" w:hAnsi="Times New Roman"/>
+          <w:sz w:val="24"/>
+          <w:szCs w:val="24"/>
+        </w:rPr>
+        <w:t>descobrir quem são</w:t>
+      </w:r>
+      <w:r>
+        <w:rPr>
+          <w:rFonts w:ascii="Times New Roman" w:hAnsi="Times New Roman"/>
+          <w:sz w:val="24"/>
+          <w:szCs w:val="24"/>
+        </w:rPr>
+        <w:t xml:space="preserve"> os bons e maus pagadores</w:t>
       </w:r>
       <w:r>
         <w:rPr>
@@ -8639,7 +9849,97 @@
           <w:iCs/>
           <w:u w:val="none"/>
         </w:rPr>
-        <w:t xml:space="preserve"> (2022), a concessão de crédito aliada a uma boa gestão de riscos representa a principal fonte de renda de instituições financeiras, portanto, para facilitar </w:t>
+        <w:t xml:space="preserve"> (2022), a concessão de crédito aliada a uma boa gestão de riscos representa </w:t>
+      </w:r>
+      <w:r>
+        <w:rPr>
+          <w:rFonts w:ascii="Times New Roman" w:hAnsi="Times New Roman" w:cs="Times New Roman"/>
+          <w:i w:val="0"/>
+          <w:iCs/>
+          <w:u w:val="none"/>
+        </w:rPr>
+        <w:t>uma das</w:t>
+      </w:r>
+      <w:r>
+        <w:rPr>
+          <w:rFonts w:ascii="Times New Roman" w:hAnsi="Times New Roman" w:cs="Times New Roman"/>
+          <w:i w:val="0"/>
+          <w:iCs/>
+          <w:u w:val="none"/>
+        </w:rPr>
+        <w:t xml:space="preserve"> principa</w:t>
+      </w:r>
+      <w:r>
+        <w:rPr>
+          <w:rFonts w:ascii="Times New Roman" w:hAnsi="Times New Roman" w:cs="Times New Roman"/>
+          <w:i w:val="0"/>
+          <w:iCs/>
+          <w:u w:val="none"/>
+        </w:rPr>
+        <w:t>is</w:t>
+      </w:r>
+      <w:r>
+        <w:rPr>
+          <w:rFonts w:ascii="Times New Roman" w:hAnsi="Times New Roman" w:cs="Times New Roman"/>
+          <w:i w:val="0"/>
+          <w:iCs/>
+          <w:u w:val="none"/>
+        </w:rPr>
+        <w:t xml:space="preserve"> fonte</w:t>
+      </w:r>
+      <w:r>
+        <w:rPr>
+          <w:rFonts w:ascii="Times New Roman" w:hAnsi="Times New Roman" w:cs="Times New Roman"/>
+          <w:i w:val="0"/>
+          <w:iCs/>
+          <w:u w:val="none"/>
+        </w:rPr>
+        <w:t>s</w:t>
+      </w:r>
+      <w:r>
+        <w:rPr>
+          <w:rFonts w:ascii="Times New Roman" w:hAnsi="Times New Roman" w:cs="Times New Roman"/>
+          <w:i w:val="0"/>
+          <w:iCs/>
+          <w:u w:val="none"/>
+        </w:rPr>
+        <w:t xml:space="preserve"> de renda </w:t>
+      </w:r>
+      <w:r>
+        <w:rPr>
+          <w:rFonts w:ascii="Times New Roman" w:hAnsi="Times New Roman" w:cs="Times New Roman"/>
+          <w:i w:val="0"/>
+          <w:iCs/>
+          <w:u w:val="none"/>
+        </w:rPr>
+        <w:t>para uma</w:t>
+      </w:r>
+      <w:r>
+        <w:rPr>
+          <w:rFonts w:ascii="Times New Roman" w:hAnsi="Times New Roman" w:cs="Times New Roman"/>
+          <w:i w:val="0"/>
+          <w:iCs/>
+          <w:u w:val="none"/>
+        </w:rPr>
+        <w:t xml:space="preserve"> instituiç</w:t>
+      </w:r>
+      <w:r>
+        <w:rPr>
+          <w:rFonts w:ascii="Times New Roman" w:hAnsi="Times New Roman" w:cs="Times New Roman"/>
+          <w:i w:val="0"/>
+          <w:iCs/>
+          <w:u w:val="none"/>
+        </w:rPr>
+        <w:t>ão</w:t>
+      </w:r>
+      <w:r>
+        <w:rPr>
+          <w:rFonts w:ascii="Times New Roman" w:hAnsi="Times New Roman" w:cs="Times New Roman"/>
+          <w:i w:val="0"/>
+          <w:iCs/>
+          <w:u w:val="none"/>
+        </w:rPr>
+        <w:t xml:space="preserve"> financeira, portanto, </w:t>
       </w:r>
       <w:r>
         <w:rPr>
@@ -8649,7 +9949,25 @@
           <w:u w:val="none"/>
         </w:rPr>
         <w:lastRenderedPageBreak/>
-        <w:t xml:space="preserve">o ecossistema, criou-se um fluxo chamado Ciclo de Crédito o qual consiste em seis etapas: Captação, Segmentação, Valoração, Manutenção, Cobrança e Recuperação. </w:t>
+        <w:t>para facilitar o ecossistema, criou-se um fluxo chamado Ciclo de Crédito</w:t>
+      </w:r>
+      <w:r>
+        <w:rPr>
+          <w:rFonts w:ascii="Times New Roman" w:hAnsi="Times New Roman" w:cs="Times New Roman"/>
+          <w:i w:val="0"/>
+          <w:iCs/>
+          <w:u w:val="none"/>
+        </w:rPr>
+        <w:t>,</w:t>
+      </w:r>
+      <w:r>
+        <w:rPr>
+          <w:rFonts w:ascii="Times New Roman" w:hAnsi="Times New Roman" w:cs="Times New Roman"/>
+          <w:i w:val="0"/>
+          <w:iCs/>
+          <w:u w:val="none"/>
+        </w:rPr>
+        <w:t xml:space="preserve"> o qual consiste em seis etapas: Captação, Segmentação, Valoração, Manutenção, Cobrança e Recuperação. </w:t>
       </w:r>
     </w:p>
     <w:p>
@@ -8731,7 +10049,7 @@
                     <pic:cNvPicPr/>
                   </pic:nvPicPr>
                   <pic:blipFill>
-                    <a:blip r:embed="rId12"/>
+                    <a:blip r:embed="rId15"/>
                     <a:stretch>
                       <a:fillRect/>
                     </a:stretch>
@@ -10701,7 +12019,23 @@
           <w:sz w:val="24"/>
           <w:szCs w:val="24"/>
         </w:rPr>
-        <w:t>. Essa é a principal métrica de risco de crédito, pois representa uma estimativa das perdas prováveis com base na probabilidade de inadimplência, na recuperação esperada e no valor exposto.</w:t>
+        <w:t xml:space="preserve">. Essa é a principal métrica de risco de crédito, pois representa uma estimativa das perdas prováveis com base na probabilidade de inadimplência, na recuperação esperada e no valor </w:t>
+      </w:r>
+      <w:r>
+        <w:rPr>
+          <w:rFonts w:ascii="Times New Roman" w:hAnsi="Times New Roman"/>
+          <w:sz w:val="24"/>
+          <w:szCs w:val="24"/>
+        </w:rPr>
+        <w:t>de exposição</w:t>
+      </w:r>
+      <w:r>
+        <w:rPr>
+          <w:rFonts w:ascii="Times New Roman" w:hAnsi="Times New Roman"/>
+          <w:sz w:val="24"/>
+          <w:szCs w:val="24"/>
+        </w:rPr>
+        <w:t>.</w:t>
       </w:r>
     </w:p>
     <w:p>
@@ -11363,6 +12697,38 @@
         </w:rPr>
         <w:t xml:space="preserve">,00 para clientes com essa PD. </w:t>
       </w:r>
+    </w:p>
+    <w:p>
+      <w:pPr>
+        <w:pStyle w:val="tituloR3"/>
+        <w:spacing w:line="360" w:lineRule="auto"/>
+        <w:ind w:firstLine="360"/>
+        <w:rPr>
+          <w:rFonts w:ascii="Times New Roman" w:hAnsi="Times New Roman" w:cs="Times New Roman"/>
+          <w:i w:val="0"/>
+          <w:iCs/>
+        </w:rPr>
+      </w:pPr>
+      <w:r>
+        <w:rPr>
+          <w:rFonts w:ascii="Times New Roman" w:hAnsi="Times New Roman" w:cs="Times New Roman"/>
+          <w:i w:val="0"/>
+          <w:iCs/>
+          <w:u w:val="none"/>
+        </w:rPr>
+        <w:t>Além da EL, existe um indicador geral para mensurar a qualidade do retorno financeiro do portfólio de clientes denominado ROCP, a qual pode ser definida por</w:t>
+      </w:r>
+    </w:p>
+    <w:p>
+      <w:pPr>
+        <w:spacing w:line="360" w:lineRule="auto"/>
+        <w:jc w:val="both"/>
+        <w:rPr>
+          <w:rFonts w:ascii="Times New Roman" w:hAnsi="Times New Roman"/>
+          <w:sz w:val="24"/>
+          <w:szCs w:val="24"/>
+        </w:rPr>
+      </w:pPr>
       <w:r>
         <w:rPr>
           <w:rFonts w:ascii="Times New Roman" w:hAnsi="Times New Roman"/>
@@ -11402,6 +12768,25 @@
           <w:szCs w:val="24"/>
         </w:rPr>
         <w:t xml:space="preserve"> PD.</w:t>
+      </w:r>
+    </w:p>
+    <w:p>
+      <w:pPr>
+        <w:spacing w:line="360" w:lineRule="auto"/>
+        <w:jc w:val="both"/>
+        <w:rPr>
+          <w:rFonts w:ascii="Times New Roman" w:hAnsi="Times New Roman"/>
+          <w:sz w:val="24"/>
+          <w:szCs w:val="24"/>
+        </w:rPr>
+      </w:pPr>
+      <w:r>
+        <w:rPr>
+          <w:rFonts w:ascii="Times New Roman" w:hAnsi="Times New Roman"/>
+          <w:sz w:val="24"/>
+          <w:szCs w:val="24"/>
+        </w:rPr>
+        <w:tab/>
       </w:r>
     </w:p>
     <w:p>
@@ -11683,8 +13068,41 @@
           <w:sz w:val="24"/>
           <w:szCs w:val="24"/>
         </w:rPr>
-        <w:t xml:space="preserve"> Dessa forma, nota-se que técnicas de Aprendizado de Máquina tornaram-se um dos principais segmentos das Ciências Exatas.</w:t>
-      </w:r>
+        <w:t xml:space="preserve"> Dessa </w:t>
+      </w:r>
+      <w:r>
+        <w:rPr>
+          <w:rFonts w:ascii="Times New Roman" w:hAnsi="Times New Roman"/>
+          <w:sz w:val="24"/>
+          <w:szCs w:val="24"/>
+        </w:rPr>
+        <w:lastRenderedPageBreak/>
+        <w:t>forma, nota-se que técnicas de Aprendizado de Máquina tornaram-se um dos principais segmentos das Ciências Exatas.</w:t>
+      </w:r>
+    </w:p>
+    <w:p>
+      <w:pPr>
+        <w:spacing w:after="0" w:line="360" w:lineRule="auto"/>
+        <w:ind w:firstLine="360"/>
+        <w:jc w:val="both"/>
+        <w:rPr>
+          <w:rFonts w:ascii="Times New Roman" w:hAnsi="Times New Roman"/>
+          <w:sz w:val="24"/>
+          <w:szCs w:val="24"/>
+        </w:rPr>
+      </w:pPr>
+    </w:p>
+    <w:p>
+      <w:pPr>
+        <w:spacing w:after="0" w:line="360" w:lineRule="auto"/>
+        <w:ind w:firstLine="360"/>
+        <w:jc w:val="both"/>
+        <w:rPr>
+          <w:rFonts w:ascii="Times New Roman" w:hAnsi="Times New Roman"/>
+          <w:sz w:val="24"/>
+          <w:szCs w:val="24"/>
+        </w:rPr>
+      </w:pPr>
     </w:p>
     <w:p>
       <w:pPr>
@@ -11733,7 +13151,6 @@
           <w:sz w:val="24"/>
           <w:szCs w:val="24"/>
         </w:rPr>
-        <w:lastRenderedPageBreak/>
         <w:t xml:space="preserve">Kumar (2022) afirma que </w:t>
       </w:r>
       <w:r>
@@ -11960,6 +13377,7 @@
           <w:sz w:val="24"/>
           <w:szCs w:val="24"/>
         </w:rPr>
+        <w:lastRenderedPageBreak/>
         <w:t>Essa classe nada mais é do que a representação de uma probabilidade. Isso significa que, após passar pela equação, a nova instância terá uma determinada probabilidade de pertencer a classe negativa e outra probabilidade de pertencer a classe positiva. No contexto de um modelo de crédito, esse novo elemento terá uma probabilidade estimada de ser qualificado para o empréstimo e uma probabilidade estimada de não ser qualificado.</w:t>
       </w:r>
     </w:p>
@@ -11998,7 +13416,6 @@
           <w:sz w:val="20"/>
           <w:szCs w:val="20"/>
         </w:rPr>
-        <w:lastRenderedPageBreak/>
         <w:t xml:space="preserve">Modelos </w:t>
       </w:r>
       <w:r>
@@ -12594,6 +14011,7 @@
         <w:rPr>
           <w:iCs/>
         </w:rPr>
+        <w:lastRenderedPageBreak/>
         <w:t xml:space="preserve">Figura 8 – </w:t>
       </w:r>
       <w:r>
@@ -12635,7 +14053,7 @@
                     <pic:cNvPicPr/>
                   </pic:nvPicPr>
                   <pic:blipFill>
-                    <a:blip r:embed="rId13"/>
+                    <a:blip r:embed="rId16"/>
                     <a:stretch>
                       <a:fillRect/>
                     </a:stretch>
@@ -12815,7 +14233,6 @@
           <w:sz w:val="24"/>
           <w:szCs w:val="24"/>
         </w:rPr>
-        <w:lastRenderedPageBreak/>
         <w:t>C</w:t>
       </w:r>
       <w:r>
@@ -13490,6 +14907,7 @@
           <w:sz w:val="24"/>
           <w:szCs w:val="24"/>
         </w:rPr>
+        <w:lastRenderedPageBreak/>
         <w:t xml:space="preserve">Nesse contexto, há </w:t>
       </w:r>
       <w:r>
@@ -13693,7 +15111,6 @@
           <w:sz w:val="24"/>
           <w:szCs w:val="24"/>
         </w:rPr>
-        <w:lastRenderedPageBreak/>
         <w:drawing>
           <wp:inline distT="0" distB="0" distL="0" distR="0" wp14:anchorId="06BD0D57" wp14:editId="48B96F09">
             <wp:extent cx="4517890" cy="1486259"/>
@@ -13710,7 +15127,7 @@
                     <pic:cNvPicPr/>
                   </pic:nvPicPr>
                   <pic:blipFill>
-                    <a:blip r:embed="rId14"/>
+                    <a:blip r:embed="rId17"/>
                     <a:stretch>
                       <a:fillRect/>
                     </a:stretch>
@@ -14258,7 +15675,16 @@
           <w:sz w:val="24"/>
           <w:szCs w:val="24"/>
         </w:rPr>
-        <w:t xml:space="preserve"> dado um conjunto de preditores.</w:t>
+        <w:t xml:space="preserve"> dado um conjunto de </w:t>
+      </w:r>
+      <w:r>
+        <w:rPr>
+          <w:rFonts w:ascii="Times New Roman" w:hAnsi="Times New Roman"/>
+          <w:sz w:val="24"/>
+          <w:szCs w:val="24"/>
+        </w:rPr>
+        <w:lastRenderedPageBreak/>
+        <w:t>preditores.</w:t>
       </w:r>
       <w:r>
         <w:rPr>
@@ -14481,7 +15907,6 @@
           <w:sz w:val="24"/>
           <w:szCs w:val="24"/>
         </w:rPr>
-        <w:lastRenderedPageBreak/>
         <w:t>sendo</w:t>
       </w:r>
       <w:r>
@@ -14817,7 +16242,7 @@
                     <pic:cNvPicPr/>
                   </pic:nvPicPr>
                   <pic:blipFill>
-                    <a:blip r:embed="rId15"/>
+                    <a:blip r:embed="rId18"/>
                     <a:stretch>
                       <a:fillRect/>
                     </a:stretch>
@@ -14877,7 +16302,6 @@
           <w:sz w:val="20"/>
           <w:szCs w:val="20"/>
           <w:u w:val="none"/>
-          <w:lang w:val="en-US"/>
         </w:rPr>
       </w:pPr>
     </w:p>
@@ -15104,6 +16528,7 @@
               <w:sz w:val="20"/>
               <w:szCs w:val="20"/>
             </w:rPr>
+            <w:lastRenderedPageBreak/>
             <m:t xml:space="preserve">f(x)= </m:t>
           </m:r>
           <m:rad>
@@ -15463,7 +16888,6 @@
           <w:sz w:val="24"/>
           <w:szCs w:val="24"/>
         </w:rPr>
-        <w:lastRenderedPageBreak/>
         <w:t>Finalmente, a similaridade de cossenos mede a similaridade direcional entre dois vetores em um espaço tridimensional. Os cálculos são realizados através do produto escalar e da norma dos vetores e o resultado final varia de -1 a 1, ao passo que quanto maior o valor, maior a similaridade entre os vetores.</w:t>
       </w:r>
       <w:r>
@@ -15787,7 +17211,7 @@
                     <pic:cNvPicPr/>
                   </pic:nvPicPr>
                   <pic:blipFill>
-                    <a:blip r:embed="rId16"/>
+                    <a:blip r:embed="rId19"/>
                     <a:stretch>
                       <a:fillRect/>
                     </a:stretch>
@@ -15995,7 +17419,16 @@
           <w:sz w:val="24"/>
           <w:szCs w:val="24"/>
         </w:rPr>
-        <w:t>são modelos amplamente utilizados, sendo talvez os mais famosos. Conhecidas pelo seu alto poder preditivo e fácil entendimento, esses algoritmos tornaram-se extremamente relevantes tanto na literatura quanto nas mais variadas aplicações</w:t>
+        <w:t xml:space="preserve">são modelos amplamente utilizados, sendo talvez os mais famosos. Conhecidas pelo seu alto poder preditivo e fácil entendimento, esses algoritmos </w:t>
+      </w:r>
+      <w:r>
+        <w:rPr>
+          <w:rFonts w:ascii="Times New Roman" w:hAnsi="Times New Roman"/>
+          <w:sz w:val="24"/>
+          <w:szCs w:val="24"/>
+        </w:rPr>
+        <w:lastRenderedPageBreak/>
+        <w:t>tornaram-se extremamente relevantes tanto na literatura quanto nas mais variadas aplicações</w:t>
       </w:r>
       <w:r>
         <w:rPr>
@@ -16147,16 +17580,7 @@
           <w:sz w:val="24"/>
           <w:szCs w:val="24"/>
         </w:rPr>
-        <w:t xml:space="preserve"> o atributo mais informativo para </w:t>
-      </w:r>
-      <w:r>
-        <w:rPr>
-          <w:rFonts w:ascii="Times New Roman" w:hAnsi="Times New Roman"/>
-          <w:sz w:val="24"/>
-          <w:szCs w:val="24"/>
-        </w:rPr>
-        <w:lastRenderedPageBreak/>
-        <w:t xml:space="preserve">realizar a divisão em cada etapa. Ao final do processo, encontra-se uma folha representativa da classe à qual a instância pertence. </w:t>
+        <w:t xml:space="preserve"> o atributo mais informativo para realizar a divisão em cada etapa. Ao final do processo, encontra-se uma folha representativa da classe à qual a instância pertence. </w:t>
       </w:r>
     </w:p>
     <w:p>
@@ -16219,7 +17643,7 @@
                     <pic:cNvPicPr/>
                   </pic:nvPicPr>
                   <pic:blipFill>
-                    <a:blip r:embed="rId17"/>
+                    <a:blip r:embed="rId20"/>
                     <a:stretch>
                       <a:fillRect/>
                     </a:stretch>
@@ -16655,6 +18079,7 @@
           <w:sz w:val="24"/>
           <w:szCs w:val="24"/>
         </w:rPr>
+        <w:lastRenderedPageBreak/>
         <w:t xml:space="preserve">sendo </w:t>
       </w:r>
       <m:oMath>
@@ -16818,7 +18243,6 @@
               <w:sz w:val="20"/>
               <w:szCs w:val="20"/>
             </w:rPr>
-            <w:lastRenderedPageBreak/>
             <m:t>f(x)= -</m:t>
           </m:r>
           <m:nary>
@@ -17347,6 +18771,7 @@
         <w:rPr>
           <w:iCs/>
         </w:rPr>
+        <w:lastRenderedPageBreak/>
         <w:t xml:space="preserve">Figura </w:t>
       </w:r>
       <w:r>
@@ -17404,7 +18829,7 @@
                     <pic:cNvPicPr/>
                   </pic:nvPicPr>
                   <pic:blipFill>
-                    <a:blip r:embed="rId18"/>
+                    <a:blip r:embed="rId21"/>
                     <a:stretch>
                       <a:fillRect/>
                     </a:stretch>
@@ -17596,16 +19021,7 @@
           <w:sz w:val="24"/>
           <w:szCs w:val="24"/>
         </w:rPr>
-        <w:t xml:space="preserve"> é um método para gerar múltiplas versões de um preditor a partir de vários conjuntos de treinamento a fim de diminuir a variância desse modelo e proporcionar predições mais fidedignas. O principal algoritmo para esta metodologia é a Random Forest, a qual é criada a partir da combinação de diversas </w:t>
-      </w:r>
-      <w:r>
-        <w:rPr>
-          <w:rFonts w:ascii="Times New Roman" w:hAnsi="Times New Roman"/>
-          <w:sz w:val="24"/>
-          <w:szCs w:val="24"/>
-        </w:rPr>
-        <w:lastRenderedPageBreak/>
-        <w:t>Árvores de Decisão. Cada árvore da Random Forest é criada através de amostragens aleatórias e com reposição de linhas e colunas da base de dados de tal forma que</w:t>
+        <w:t xml:space="preserve"> é um método para gerar múltiplas versões de um preditor a partir de vários conjuntos de treinamento a fim de diminuir a variância desse modelo e proporcionar predições mais fidedignas. O principal algoritmo para esta metodologia é a Random Forest, a qual é criada a partir da combinação de diversas Árvores de Decisão. Cada árvore da Random Forest é criada através de amostragens aleatórias e com reposição de linhas e colunas da base de dados de tal forma que</w:t>
       </w:r>
       <w:r>
         <w:rPr>
@@ -17726,7 +19142,7 @@
                     <pic:cNvPicPr/>
                   </pic:nvPicPr>
                   <pic:blipFill>
-                    <a:blip r:embed="rId19"/>
+                    <a:blip r:embed="rId22"/>
                     <a:stretch>
                       <a:fillRect/>
                     </a:stretch>
@@ -17763,6 +19179,7 @@
           <w:sz w:val="24"/>
           <w:szCs w:val="24"/>
         </w:rPr>
+        <w:lastRenderedPageBreak/>
         <w:tab/>
       </w:r>
     </w:p>
@@ -18124,7 +19541,6 @@
           <w:sz w:val="24"/>
           <w:szCs w:val="24"/>
         </w:rPr>
-        <w:lastRenderedPageBreak/>
         <w:t xml:space="preserve">O cálculo dos resíduos citados acima é realizado a partir de uma função de custo denominada </w:t>
       </w:r>
       <w:proofErr w:type="spellStart"/>
@@ -18748,6 +20164,7 @@
         <w:rPr>
           <w:iCs/>
         </w:rPr>
+        <w:lastRenderedPageBreak/>
         <w:t xml:space="preserve">Figura </w:t>
       </w:r>
       <w:r>
@@ -18827,7 +20244,7 @@
                     <pic:cNvPicPr/>
                   </pic:nvPicPr>
                   <pic:blipFill>
-                    <a:blip r:embed="rId20"/>
+                    <a:blip r:embed="rId23"/>
                     <a:stretch>
                       <a:fillRect/>
                     </a:stretch>
@@ -19081,16 +20498,7 @@
           <w:sz w:val="24"/>
           <w:szCs w:val="24"/>
         </w:rPr>
-        <w:t xml:space="preserve"> Com o avanço do poder computacional, elas </w:t>
-      </w:r>
-      <w:r>
-        <w:rPr>
-          <w:rFonts w:ascii="Times New Roman" w:hAnsi="Times New Roman"/>
-          <w:sz w:val="24"/>
-          <w:szCs w:val="24"/>
-        </w:rPr>
-        <w:lastRenderedPageBreak/>
-        <w:t>tornaram-se uma abordagem muito interessante, pois além de alto poder preditivo, são capazes de extrair componentes dos dados iniciais criando sua própria hierarquia</w:t>
+        <w:t xml:space="preserve"> Com o avanço do poder computacional, elas tornaram-se uma abordagem muito interessante, pois além de alto poder preditivo, são capazes de extrair componentes dos dados iniciais criando sua própria hierarquia</w:t>
       </w:r>
       <w:r>
         <w:rPr>
@@ -19274,6 +20682,7 @@
           <w:sz w:val="24"/>
           <w:szCs w:val="24"/>
         </w:rPr>
+        <w:lastRenderedPageBreak/>
         <w:tab/>
       </w:r>
       <w:r>
@@ -19981,7 +21390,6 @@
         <w:rPr>
           <w:iCs/>
         </w:rPr>
-        <w:lastRenderedPageBreak/>
         <w:t xml:space="preserve">Figura </w:t>
       </w:r>
       <w:r>
@@ -20042,7 +21450,7 @@
                     <pic:cNvPicPr/>
                   </pic:nvPicPr>
                   <pic:blipFill>
-                    <a:blip r:embed="rId21"/>
+                    <a:blip r:embed="rId24"/>
                     <a:stretch>
                       <a:fillRect/>
                     </a:stretch>
@@ -20325,7 +21733,16 @@
           <w:sz w:val="24"/>
           <w:szCs w:val="24"/>
         </w:rPr>
-        <w:t>. Dependendo do número de camadas ocultas e de sua complexidade, o algoritmo pode ser até mesmo considerado uma Rede Neural Profunda.</w:t>
+        <w:t xml:space="preserve">. Dependendo do número de </w:t>
+      </w:r>
+      <w:r>
+        <w:rPr>
+          <w:rFonts w:ascii="Times New Roman" w:hAnsi="Times New Roman"/>
+          <w:sz w:val="24"/>
+          <w:szCs w:val="24"/>
+        </w:rPr>
+        <w:lastRenderedPageBreak/>
+        <w:t>camadas ocultas e de sua complexidade, o algoritmo pode ser até mesmo considerado uma Rede Neural Profunda.</w:t>
       </w:r>
       <w:r>
         <w:rPr>
@@ -20748,7 +22165,6 @@
         <w:rPr>
           <w:iCs/>
         </w:rPr>
-        <w:lastRenderedPageBreak/>
         <w:t xml:space="preserve">Figura </w:t>
       </w:r>
       <w:r>
@@ -20810,7 +22226,7 @@
                     <pic:cNvPicPr/>
                   </pic:nvPicPr>
                   <pic:blipFill>
-                    <a:blip r:embed="rId22"/>
+                    <a:blip r:embed="rId25"/>
                     <a:stretch>
                       <a:fillRect/>
                     </a:stretch>
@@ -21007,7 +22423,17 @@
           <w:iCs/>
           <w:u w:val="none"/>
         </w:rPr>
-        <w:t>, embora os modelos de Aprendizado de Máquina sejam criados com base em técnicas matemáticas e estatísticas, sua implementação final se dá na forma de software. Isso implica que todos os processos subjacentes ao aprendizado, desde a aquisição e o pré-processamento dos dados até a construção e o treinamento do modelo, devem ser traduzidos para linguagem de máquina para que o computador possa executar essas tarefas de forma precisa e eficaz.</w:t>
+        <w:t>, embora os modelos de Aprendizado de Máquina sejam criados com base em técnicas matemáticas e estatísticas, sua implementação final se dá na forma de software. Isso implica que todos os processos subjacentes ao aprendizado, desde a aquisição e o pré-</w:t>
+      </w:r>
+      <w:r>
+        <w:rPr>
+          <w:rFonts w:ascii="Times New Roman" w:hAnsi="Times New Roman"/>
+          <w:i w:val="0"/>
+          <w:iCs/>
+          <w:u w:val="none"/>
+        </w:rPr>
+        <w:lastRenderedPageBreak/>
+        <w:t>processamento dos dados até a construção e o treinamento do modelo, devem ser traduzidos para linguagem de máquina para que o computador possa executar essas tarefas de forma precisa e eficaz.</w:t>
       </w:r>
     </w:p>
     <w:p>
@@ -21076,17 +22502,7 @@
           <w:iCs/>
           <w:u w:val="none"/>
         </w:rPr>
-        <w:t xml:space="preserve">O principal objetivo do pré-processamento é melhorar a qualidade e a utilidade dos dados, tornando-os mais adequados para o treinamento de modelos de Aprendizado de </w:t>
-      </w:r>
-      <w:r>
-        <w:rPr>
-          <w:rFonts w:ascii="Times New Roman" w:hAnsi="Times New Roman"/>
-          <w:i w:val="0"/>
-          <w:iCs/>
-          <w:u w:val="none"/>
-        </w:rPr>
-        <w:lastRenderedPageBreak/>
-        <w:t>Máquina. Isso envolve uma série de técnicas e transformações aplicadas aos dados brutos, como limpeza para corrigir erros, tratamento de valores ausentes, normalização e seleção de características relevantes.</w:t>
+        <w:t>O principal objetivo do pré-processamento é melhorar a qualidade e a utilidade dos dados, tornando-os mais adequados para o treinamento de modelos de Aprendizado de Máquina. Isso envolve uma série de técnicas e transformações aplicadas aos dados brutos, como limpeza para corrigir erros, tratamento de valores ausentes, normalização e seleção de características relevantes.</w:t>
       </w:r>
     </w:p>
     <w:p>
@@ -21370,21 +22786,6 @@
         </w:rPr>
         <w:t>)</w:t>
       </w:r>
-    </w:p>
-    <w:p>
-      <w:pPr>
-        <w:spacing w:after="0" w:line="360" w:lineRule="auto"/>
-        <w:jc w:val="center"/>
-        <w:rPr>
-          <w:rFonts w:ascii="Times New Roman" w:hAnsi="Times New Roman"/>
-          <w:b/>
-          <w:bCs/>
-          <w:i/>
-          <w:iCs/>
-          <w:sz w:val="20"/>
-          <w:szCs w:val="20"/>
-        </w:rPr>
-      </w:pPr>
     </w:p>
     <w:p>
       <w:pPr>
@@ -21593,7 +22994,16 @@
           <w:sz w:val="24"/>
           <w:szCs w:val="24"/>
         </w:rPr>
-        <w:t xml:space="preserve"> de forma inteligente. Ao invés de criar uma coluna para cada categoria, ele </w:t>
+        <w:t xml:space="preserve"> de forma </w:t>
+      </w:r>
+      <w:r>
+        <w:rPr>
+          <w:rFonts w:ascii="Times New Roman" w:hAnsi="Times New Roman"/>
+          <w:sz w:val="24"/>
+          <w:szCs w:val="24"/>
+        </w:rPr>
+        <w:lastRenderedPageBreak/>
+        <w:t xml:space="preserve">inteligente. Ao invés de criar uma coluna para cada categoria, ele </w:t>
       </w:r>
       <w:r>
         <w:rPr>
@@ -21749,7 +23159,6 @@
         <w:rPr>
           <w:iCs/>
         </w:rPr>
-        <w:lastRenderedPageBreak/>
         <w:t xml:space="preserve">Tabela </w:t>
       </w:r>
       <w:r>
@@ -21809,7 +23218,7 @@
                     <pic:cNvPicPr/>
                   </pic:nvPicPr>
                   <pic:blipFill>
-                    <a:blip r:embed="rId23"/>
+                    <a:blip r:embed="rId26"/>
                     <a:stretch>
                       <a:fillRect/>
                     </a:stretch>
@@ -21866,6 +23275,19 @@
     </w:p>
     <w:p>
       <w:pPr>
+        <w:pStyle w:val="tituloR3"/>
+        <w:spacing w:line="360" w:lineRule="auto"/>
+        <w:ind w:firstLine="0"/>
+        <w:rPr>
+          <w:rFonts w:ascii="Times New Roman" w:hAnsi="Times New Roman" w:cs="Times New Roman"/>
+          <w:sz w:val="20"/>
+          <w:szCs w:val="20"/>
+          <w:u w:val="none"/>
+        </w:rPr>
+      </w:pPr>
+    </w:p>
+    <w:p>
+      <w:pPr>
         <w:spacing w:after="0" w:line="360" w:lineRule="auto"/>
         <w:jc w:val="center"/>
         <w:rPr>
@@ -21928,21 +23350,6 @@
         </w:rPr>
         <w:t>)</w:t>
       </w:r>
-    </w:p>
-    <w:p>
-      <w:pPr>
-        <w:spacing w:after="0" w:line="360" w:lineRule="auto"/>
-        <w:jc w:val="center"/>
-        <w:rPr>
-          <w:rFonts w:ascii="Times New Roman" w:hAnsi="Times New Roman"/>
-          <w:b/>
-          <w:bCs/>
-          <w:i/>
-          <w:iCs/>
-          <w:sz w:val="20"/>
-          <w:szCs w:val="20"/>
-        </w:rPr>
-      </w:pPr>
     </w:p>
     <w:p>
       <w:pPr>
@@ -22005,7 +23412,16 @@
           <w:sz w:val="24"/>
           <w:szCs w:val="24"/>
         </w:rPr>
-        <w:t>no processo de treinamento do modelo.</w:t>
+        <w:t xml:space="preserve">no processo </w:t>
+      </w:r>
+      <w:r>
+        <w:rPr>
+          <w:rFonts w:ascii="Times New Roman" w:hAnsi="Times New Roman"/>
+          <w:sz w:val="24"/>
+          <w:szCs w:val="24"/>
+        </w:rPr>
+        <w:lastRenderedPageBreak/>
+        <w:t>de treinamento do modelo.</w:t>
       </w:r>
       <w:r>
         <w:rPr>
@@ -22287,7 +23703,6 @@
           <w:sz w:val="24"/>
           <w:szCs w:val="24"/>
         </w:rPr>
-        <w:lastRenderedPageBreak/>
         <w:t xml:space="preserve">Exemplificou-se o processo de escalonamento através do Min-Max </w:t>
       </w:r>
       <w:proofErr w:type="spellStart"/>
@@ -22440,7 +23855,7 @@
                     </pic:cNvPicPr>
                   </pic:nvPicPr>
                   <pic:blipFill>
-                    <a:blip r:embed="rId24">
+                    <a:blip r:embed="rId27">
                       <a:extLst>
                         <a:ext uri="{28A0092B-C50C-407E-A947-70E740481C1C}">
                           <a14:useLocalDpi xmlns:a14="http://schemas.microsoft.com/office/drawing/2010/main" val="0"/>
@@ -22704,6 +24119,7 @@
           <w:sz w:val="24"/>
           <w:szCs w:val="24"/>
         </w:rPr>
+        <w:lastRenderedPageBreak/>
         <w:t xml:space="preserve">Nesse âmbito, uma das técnicas mais consolidadas na literatura denomina-se </w:t>
       </w:r>
       <w:proofErr w:type="spellStart"/>
@@ -22900,17 +24316,7 @@
           <w:iCs/>
           <w:u w:val="none"/>
         </w:rPr>
-        <w:t>Isso ocorre pois costuma-se decidir o melhor modelo dentre vários testados e, então, otimizá-</w:t>
-      </w:r>
-      <w:r>
-        <w:rPr>
-          <w:rFonts w:ascii="Times New Roman" w:hAnsi="Times New Roman"/>
-          <w:i w:val="0"/>
-          <w:iCs/>
-          <w:u w:val="none"/>
-        </w:rPr>
-        <w:lastRenderedPageBreak/>
-        <w:t xml:space="preserve">lo para alcançar resultados ainda melhores. Para alcança-los, há diversos métodos, sendo os principais conhecidos como Engenharia de </w:t>
+        <w:t xml:space="preserve">Isso ocorre pois costuma-se decidir o melhor modelo dentre vários testados e, então, otimizá-lo para alcançar resultados ainda melhores. Para alcança-los, há diversos métodos, sendo os principais conhecidos como Engenharia de </w:t>
       </w:r>
       <w:r>
         <w:rPr>
@@ -23859,7 +25265,6 @@
           <w:sz w:val="24"/>
           <w:szCs w:val="24"/>
         </w:rPr>
-        <w:lastRenderedPageBreak/>
         <w:t xml:space="preserve">Um método muito famoso para esta tarefa é o </w:t>
       </w:r>
       <w:proofErr w:type="spellStart"/>
@@ -24490,7 +25895,16 @@
           <w:sz w:val="24"/>
           <w:szCs w:val="24"/>
         </w:rPr>
-        <w:t>. Essa técnica é uma medida a qual avalia o grau de contribuição de cada variável de entrada no desempenho de um modelo de Aprendizado de Máquina. Ela fornece um ranking o qual indica a relevância de cada característica em relação à variável de resposta do modelo.</w:t>
+        <w:t xml:space="preserve">. Essa técnica é uma medida a qual avalia o grau de contribuição de cada variável de entrada no desempenho de um modelo de Aprendizado de Máquina. Ela fornece </w:t>
+      </w:r>
+      <w:r>
+        <w:rPr>
+          <w:rFonts w:ascii="Times New Roman" w:hAnsi="Times New Roman"/>
+          <w:sz w:val="24"/>
+          <w:szCs w:val="24"/>
+        </w:rPr>
+        <w:lastRenderedPageBreak/>
+        <w:t>um ranking o qual indica a relevância de cada característica em relação à variável de resposta do modelo.</w:t>
       </w:r>
     </w:p>
     <w:p>
@@ -24548,7 +25962,6 @@
           <w:sz w:val="24"/>
           <w:szCs w:val="24"/>
         </w:rPr>
-        <w:lastRenderedPageBreak/>
         <w:t xml:space="preserve">Além de robusta, o </w:t>
       </w:r>
       <w:proofErr w:type="spellStart"/>
@@ -24691,7 +26104,7 @@
                     <pic:cNvPicPr/>
                   </pic:nvPicPr>
                   <pic:blipFill>
-                    <a:blip r:embed="rId25"/>
+                    <a:blip r:embed="rId28"/>
                     <a:stretch>
                       <a:fillRect/>
                     </a:stretch>
@@ -25003,7 +26416,16 @@
           <w:sz w:val="24"/>
           <w:szCs w:val="24"/>
         </w:rPr>
-        <w:t xml:space="preserve">O algoritmo possui caráter adaptativo, portanto, a atualização ocorre apenas para hiperparâmetros inseridos nos espaços de busca mais promissoras. </w:t>
+        <w:t xml:space="preserve">O algoritmo possui caráter adaptativo, portanto, a atualização ocorre apenas para </w:t>
+      </w:r>
+      <w:r>
+        <w:rPr>
+          <w:rFonts w:ascii="Times New Roman" w:hAnsi="Times New Roman"/>
+          <w:sz w:val="24"/>
+          <w:szCs w:val="24"/>
+        </w:rPr>
+        <w:lastRenderedPageBreak/>
+        <w:t xml:space="preserve">hiperparâmetros inseridos nos espaços de busca mais promissoras. </w:t>
       </w:r>
       <w:r>
         <w:rPr>
@@ -25284,7 +26706,7 @@
                     <pic:cNvPicPr/>
                   </pic:nvPicPr>
                   <pic:blipFill>
-                    <a:blip r:embed="rId26"/>
+                    <a:blip r:embed="rId29"/>
                     <a:stretch>
                       <a:fillRect/>
                     </a:stretch>
@@ -25448,7 +26870,16 @@
           <w:sz w:val="24"/>
           <w:szCs w:val="24"/>
         </w:rPr>
-        <w:t xml:space="preserve">Como todo modelo de Aprendizado de Máquina está relacionado a probabilidades, inevitavelmente ele comentará erros, portanto, é de suma importância compreender sua performance. Para entender seu desempenho, abordou-se as principais metodologias e métricas de problemas de Classificação para concessão de crédito, sendo elas: acurácia, precisão, sensibilidade, AUC, KS, </w:t>
+        <w:t xml:space="preserve">Como todo modelo de Aprendizado de Máquina está relacionado a probabilidades, inevitavelmente ele comentará erros, portanto, é de suma importância compreender sua performance. Para entender seu desempenho, abordou-se as principais metodologias e </w:t>
+      </w:r>
+      <w:r>
+        <w:rPr>
+          <w:rFonts w:ascii="Times New Roman" w:hAnsi="Times New Roman"/>
+          <w:sz w:val="24"/>
+          <w:szCs w:val="24"/>
+        </w:rPr>
+        <w:lastRenderedPageBreak/>
+        <w:t xml:space="preserve">métricas de problemas de Classificação para concessão de crédito, sendo elas: acurácia, precisão, sensibilidade, AUC, KS, </w:t>
       </w:r>
       <w:proofErr w:type="spellStart"/>
       <w:r>
@@ -25620,7 +27051,6 @@
           <w:sz w:val="24"/>
           <w:szCs w:val="24"/>
         </w:rPr>
-        <w:lastRenderedPageBreak/>
         <w:t>Laredo (2010) amplia essa perspectiva ao contextualizar esses conceitos em problemas de concessão de crédito. No cenário financeiro, o</w:t>
       </w:r>
       <w:r>
@@ -25860,7 +27290,7 @@
                     <pic:cNvPicPr/>
                   </pic:nvPicPr>
                   <pic:blipFill>
-                    <a:blip r:embed="rId27"/>
+                    <a:blip r:embed="rId30"/>
                     <a:stretch>
                       <a:fillRect/>
                     </a:stretch>
@@ -26014,7 +27444,6 @@
           <w:sz w:val="24"/>
           <w:szCs w:val="24"/>
         </w:rPr>
-        <w:lastRenderedPageBreak/>
         <w:t xml:space="preserve">Um Falso Negativo (FN) refere-se aos casos em que o modelo previu incorretamente uma instância como pertencente à classe </w:t>
       </w:r>
       <w:proofErr w:type="gramStart"/>
@@ -26480,6 +27909,7 @@
           <w:sz w:val="24"/>
           <w:szCs w:val="24"/>
         </w:rPr>
+        <w:lastRenderedPageBreak/>
         <w:t>A</w:t>
       </w:r>
       <w:r>
@@ -26626,7 +28056,6 @@
           <w:sz w:val="20"/>
           <w:szCs w:val="20"/>
         </w:rPr>
-        <w:lastRenderedPageBreak/>
         <w:t>F1-Score</w:t>
       </w:r>
     </w:p>
@@ -27033,6 +28462,7 @@
         <w:rPr>
           <w:iCs/>
         </w:rPr>
+        <w:lastRenderedPageBreak/>
         <w:t xml:space="preserve">Figura </w:t>
       </w:r>
       <w:r>
@@ -27085,7 +28515,7 @@
                     <pic:cNvPicPr/>
                   </pic:nvPicPr>
                   <pic:blipFill>
-                    <a:blip r:embed="rId28"/>
+                    <a:blip r:embed="rId31"/>
                     <a:stretch>
                       <a:fillRect/>
                     </a:stretch>
@@ -27247,7 +28677,6 @@
           <w:sz w:val="20"/>
           <w:szCs w:val="20"/>
         </w:rPr>
-        <w:lastRenderedPageBreak/>
         <w:t xml:space="preserve">Teste de </w:t>
       </w:r>
       <w:proofErr w:type="spellStart"/>
@@ -27468,7 +28897,7 @@
                     </pic:cNvPicPr>
                   </pic:nvPicPr>
                   <pic:blipFill>
-                    <a:blip r:embed="rId29">
+                    <a:blip r:embed="rId32">
                       <a:extLst>
                         <a:ext uri="{28A0092B-C50C-407E-A947-70E740481C1C}">
                           <a14:useLocalDpi xmlns:a14="http://schemas.microsoft.com/office/drawing/2010/main" val="0"/>
@@ -27645,6 +29074,7 @@
           <w:sz w:val="20"/>
           <w:szCs w:val="20"/>
         </w:rPr>
+        <w:lastRenderedPageBreak/>
         <w:t>Holdout</w:t>
       </w:r>
       <w:proofErr w:type="spellEnd"/>
@@ -27808,7 +29238,6 @@
         <w:pStyle w:val="LegendadeFiguras"/>
       </w:pPr>
       <w:r>
-        <w:lastRenderedPageBreak/>
         <w:t xml:space="preserve">Figura </w:t>
       </w:r>
       <w:r>
@@ -27857,7 +29286,7 @@
                     <pic:cNvPicPr/>
                   </pic:nvPicPr>
                   <pic:blipFill>
-                    <a:blip r:embed="rId30"/>
+                    <a:blip r:embed="rId33"/>
                     <a:stretch>
                       <a:fillRect/>
                     </a:stretch>
@@ -28030,6 +29459,7 @@
         <w:rPr>
           <w:iCs/>
         </w:rPr>
+        <w:lastRenderedPageBreak/>
         <w:t xml:space="preserve">Figura </w:t>
       </w:r>
       <w:r>
@@ -28087,7 +29517,7 @@
                     <pic:cNvPicPr/>
                   </pic:nvPicPr>
                   <pic:blipFill>
-                    <a:blip r:embed="rId31"/>
+                    <a:blip r:embed="rId34"/>
                     <a:stretch>
                       <a:fillRect/>
                     </a:stretch>
@@ -28260,7 +29690,6 @@
           <w:sz w:val="24"/>
           <w:szCs w:val="24"/>
         </w:rPr>
-        <w:lastRenderedPageBreak/>
         <w:t xml:space="preserve">Após a obtenção das métricas de treino e teste, pode-se compará-las a fim de analisar se o modelo possui generalização. Conforme </w:t>
       </w:r>
       <w:proofErr w:type="spellStart"/>
@@ -28462,6 +29891,7 @@
           <w:iCs/>
           <w:lang w:val="en-US"/>
         </w:rPr>
+        <w:lastRenderedPageBreak/>
         <w:t>Figura</w:t>
       </w:r>
       <w:proofErr w:type="spellEnd"/>
@@ -28536,7 +29966,7 @@
                     <pic:cNvPicPr/>
                   </pic:nvPicPr>
                   <pic:blipFill>
-                    <a:blip r:embed="rId32"/>
+                    <a:blip r:embed="rId35"/>
                     <a:stretch>
                       <a:fillRect/>
                     </a:stretch>
@@ -28665,7 +30095,6 @@
           <w:sz w:val="24"/>
           <w:szCs w:val="24"/>
         </w:rPr>
-        <w:lastRenderedPageBreak/>
         <w:t>2.2 Estado da Arte</w:t>
       </w:r>
     </w:p>
@@ -28950,7 +30379,112 @@
           <w:sz w:val="24"/>
           <w:szCs w:val="24"/>
         </w:rPr>
-        <w:t>. Os resultados serão expressos em função das métricas de avaliação, sendo elas a acurácia, precisão, sensibilidade, f1-score, AUC e KS.</w:t>
+        <w:t xml:space="preserve">. Os resultados serão expressos em função das métricas de avaliação, sendo </w:t>
+      </w:r>
+      <w:r>
+        <w:rPr>
+          <w:rFonts w:ascii="Times New Roman" w:hAnsi="Times New Roman"/>
+          <w:sz w:val="24"/>
+          <w:szCs w:val="24"/>
+        </w:rPr>
+        <w:lastRenderedPageBreak/>
+        <w:t>elas a acurácia, precisão, sensibilidade, f1-score, AUC</w:t>
+      </w:r>
+      <w:r>
+        <w:rPr>
+          <w:rFonts w:ascii="Times New Roman" w:hAnsi="Times New Roman"/>
+          <w:sz w:val="24"/>
+          <w:szCs w:val="24"/>
+        </w:rPr>
+        <w:t>,</w:t>
+      </w:r>
+      <w:r>
+        <w:rPr>
+          <w:rFonts w:ascii="Times New Roman" w:hAnsi="Times New Roman"/>
+          <w:sz w:val="24"/>
+          <w:szCs w:val="24"/>
+        </w:rPr>
+        <w:t xml:space="preserve"> KS</w:t>
+      </w:r>
+      <w:r>
+        <w:rPr>
+          <w:rFonts w:ascii="Times New Roman" w:hAnsi="Times New Roman"/>
+          <w:sz w:val="24"/>
+          <w:szCs w:val="24"/>
+        </w:rPr>
+        <w:t xml:space="preserve">, ROCP, Diagrama </w:t>
+      </w:r>
+      <w:r>
+        <w:rPr>
+          <w:rFonts w:ascii="Times New Roman" w:hAnsi="Times New Roman"/>
+          <w:i/>
+          <w:iCs/>
+          <w:sz w:val="24"/>
+          <w:szCs w:val="24"/>
+        </w:rPr>
+        <w:t xml:space="preserve">Rating </w:t>
+      </w:r>
+      <w:proofErr w:type="spellStart"/>
+      <w:r>
+        <w:rPr>
+          <w:rFonts w:ascii="Times New Roman" w:hAnsi="Times New Roman"/>
+          <w:i/>
+          <w:iCs/>
+          <w:sz w:val="24"/>
+          <w:szCs w:val="24"/>
+        </w:rPr>
+        <w:t>vs</w:t>
+      </w:r>
+      <w:proofErr w:type="spellEnd"/>
+      <w:r>
+        <w:rPr>
+          <w:rFonts w:ascii="Times New Roman" w:hAnsi="Times New Roman"/>
+          <w:i/>
+          <w:iCs/>
+          <w:sz w:val="24"/>
+          <w:szCs w:val="24"/>
+        </w:rPr>
+        <w:t xml:space="preserve"> Inadimplência</w:t>
+      </w:r>
+      <w:r>
+        <w:rPr>
+          <w:rFonts w:ascii="Times New Roman" w:hAnsi="Times New Roman"/>
+          <w:sz w:val="24"/>
+          <w:szCs w:val="24"/>
+        </w:rPr>
+        <w:t xml:space="preserve"> e Diagrama </w:t>
+      </w:r>
+      <w:r>
+        <w:rPr>
+          <w:rFonts w:ascii="Times New Roman" w:hAnsi="Times New Roman"/>
+          <w:i/>
+          <w:iCs/>
+          <w:sz w:val="24"/>
+          <w:szCs w:val="24"/>
+        </w:rPr>
+        <w:t xml:space="preserve">Rating </w:t>
+      </w:r>
+      <w:proofErr w:type="spellStart"/>
+      <w:r>
+        <w:rPr>
+          <w:rFonts w:ascii="Times New Roman" w:hAnsi="Times New Roman"/>
+          <w:i/>
+          <w:iCs/>
+          <w:sz w:val="24"/>
+          <w:szCs w:val="24"/>
+        </w:rPr>
+        <w:t>vs</w:t>
+      </w:r>
+      <w:proofErr w:type="spellEnd"/>
+      <w:r>
+        <w:rPr>
+          <w:rFonts w:ascii="Times New Roman" w:hAnsi="Times New Roman"/>
+          <w:i/>
+          <w:iCs/>
+          <w:sz w:val="24"/>
+          <w:szCs w:val="24"/>
+        </w:rPr>
+        <w:t xml:space="preserve"> Perda Esperada</w:t>
       </w:r>
     </w:p>
     <w:p>
@@ -29203,16 +30737,7 @@
           <w:sz w:val="24"/>
           <w:szCs w:val="24"/>
         </w:rPr>
-        <w:t xml:space="preserve">Além disso, ela é utilizada em muitas outras áreas da computação, facilitando a integração de softwares e profissionalizando todo o ecossistema. Por fim, ela conta com a maior </w:t>
-      </w:r>
-      <w:r>
-        <w:rPr>
-          <w:rFonts w:ascii="Times New Roman" w:hAnsi="Times New Roman"/>
-          <w:sz w:val="24"/>
-          <w:szCs w:val="24"/>
-        </w:rPr>
-        <w:lastRenderedPageBreak/>
-        <w:t>comunidade do mundo, logo, correção de bugs e inconsistências tornam-se naturalmente mais rápidas.</w:t>
+        <w:t>Além disso, ela é utilizada em muitas outras áreas da computação, facilitando a integração de softwares e profissionalizando todo o ecossistema. Por fim, ela conta com a maior comunidade do mundo, logo, correção de bugs e inconsistências tornam-se naturalmente mais rápidas.</w:t>
       </w:r>
       <w:r>
         <w:rPr>
@@ -29353,7 +30878,16 @@
           <w:sz w:val="24"/>
           <w:szCs w:val="24"/>
         </w:rPr>
-        <w:t xml:space="preserve"> desenvolvedores programarem ao mesmo tempo, tornando-se assim fundamental para o </w:t>
+        <w:t xml:space="preserve"> </w:t>
+      </w:r>
+      <w:r>
+        <w:rPr>
+          <w:rFonts w:ascii="Times New Roman" w:hAnsi="Times New Roman"/>
+          <w:sz w:val="24"/>
+          <w:szCs w:val="24"/>
+        </w:rPr>
+        <w:lastRenderedPageBreak/>
+        <w:t xml:space="preserve">desenvolvedores programarem ao mesmo tempo, tornando-se assim fundamental para o </w:t>
       </w:r>
       <w:r>
         <w:rPr>
@@ -29468,43 +31002,57 @@
         <w:jc w:val="both"/>
         <w:rPr>
           <w:rFonts w:ascii="Times New Roman" w:hAnsi="Times New Roman"/>
-          <w:i/>
-          <w:iCs/>
+          <w:sz w:val="24"/>
+          <w:szCs w:val="24"/>
+        </w:rPr>
+      </w:pPr>
+      <w:r>
+        <w:rPr>
+          <w:rFonts w:ascii="Times New Roman" w:hAnsi="Times New Roman"/>
+          <w:sz w:val="24"/>
+          <w:szCs w:val="24"/>
+        </w:rPr>
+        <w:t xml:space="preserve">A plataforma </w:t>
+      </w:r>
+      <w:proofErr w:type="spellStart"/>
+      <w:r>
+        <w:rPr>
+          <w:rFonts w:ascii="Times New Roman" w:hAnsi="Times New Roman"/>
+          <w:sz w:val="24"/>
+          <w:szCs w:val="24"/>
+        </w:rPr>
+        <w:t>Kaggle</w:t>
+      </w:r>
+      <w:proofErr w:type="spellEnd"/>
+      <w:r>
+        <w:rPr>
+          <w:rFonts w:ascii="Times New Roman" w:hAnsi="Times New Roman"/>
+          <w:sz w:val="24"/>
+          <w:szCs w:val="24"/>
+        </w:rPr>
+        <w:t xml:space="preserve"> é a maior comunidade de cientistas, engenheiros e analistas de dados do mundo. Nela, encontram-se inúmeras bases de dados fictícias e reais destinadas a profissionais que desejam treinar suas habilidades técnicas e analíticas. Ela também é responsável por realizar competições, as quais são </w:t>
+      </w:r>
+      <w:r>
+        <w:rPr>
+          <w:rFonts w:ascii="Times New Roman" w:hAnsi="Times New Roman"/>
           <w:sz w:val="24"/>
           <w:szCs w:val="24"/>
           <w:u w:val="single"/>
         </w:rPr>
-      </w:pPr>
-      <w:r>
-        <w:rPr>
-          <w:rFonts w:ascii="Times New Roman" w:hAnsi="Times New Roman"/>
-          <w:sz w:val="24"/>
-          <w:szCs w:val="24"/>
-        </w:rPr>
-        <w:t xml:space="preserve">A plataforma </w:t>
-      </w:r>
-      <w:proofErr w:type="spellStart"/>
-      <w:r>
-        <w:rPr>
-          <w:rFonts w:ascii="Times New Roman" w:hAnsi="Times New Roman"/>
-          <w:sz w:val="24"/>
-          <w:szCs w:val="24"/>
-        </w:rPr>
-        <w:t>Kaggle</w:t>
-      </w:r>
-      <w:proofErr w:type="spellEnd"/>
-      <w:r>
-        <w:rPr>
-          <w:rFonts w:ascii="Times New Roman" w:hAnsi="Times New Roman"/>
-          <w:sz w:val="24"/>
-          <w:szCs w:val="24"/>
-        </w:rPr>
-        <w:t xml:space="preserve"> é a maior comunidade de cientistas, engenheiros e analistas de dados do mundo. Nela, encontram-se inúmeras bases de dados fictícias e reais destinadas a profissionais que desejam treinar suas habilidades técnicas e analíticas. Ela também é responsável por realizar competições, as quais são desafios impostos por empresas do mundo todo com uma premiação em dinheiro para quem solucionar o problema.</w:t>
-      </w:r>
-    </w:p>
-    <w:p>
-      <w:pPr>
-        <w:spacing w:line="360" w:lineRule="auto"/>
+        <w:t>desafios</w:t>
+      </w:r>
+      <w:r>
+        <w:rPr>
+          <w:rFonts w:ascii="Times New Roman" w:hAnsi="Times New Roman"/>
+          <w:sz w:val="24"/>
+          <w:szCs w:val="24"/>
+        </w:rPr>
+        <w:t xml:space="preserve"> impostos por empresas do mundo todo com uma premiação em dinheiro para quem solucionar o problema.</w:t>
+      </w:r>
+    </w:p>
+    <w:p>
+      <w:pPr>
+        <w:spacing w:after="0" w:line="360" w:lineRule="auto"/>
         <w:ind w:firstLine="720"/>
         <w:jc w:val="both"/>
         <w:rPr>
@@ -29535,23 +31083,23 @@
           <w:sz w:val="24"/>
           <w:szCs w:val="24"/>
         </w:rPr>
-        <w:t xml:space="preserve">a base de dados de </w:t>
-      </w:r>
-      <w:r>
-        <w:rPr>
-          <w:rFonts w:ascii="Times New Roman" w:hAnsi="Times New Roman"/>
-          <w:sz w:val="24"/>
-          <w:szCs w:val="24"/>
-        </w:rPr>
-        <w:t>competição</w:t>
-      </w:r>
-      <w:r>
-        <w:rPr>
-          <w:rFonts w:ascii="Times New Roman" w:hAnsi="Times New Roman"/>
-          <w:sz w:val="24"/>
-          <w:szCs w:val="24"/>
-        </w:rPr>
-        <w:t xml:space="preserve"> do </w:t>
+        <w:t xml:space="preserve">a </w:t>
+      </w:r>
+      <w:r>
+        <w:rPr>
+          <w:rFonts w:ascii="Times New Roman" w:hAnsi="Times New Roman"/>
+          <w:sz w:val="24"/>
+          <w:szCs w:val="24"/>
+        </w:rPr>
+        <w:t xml:space="preserve">amostra de colunas e registros da </w:t>
+      </w:r>
+      <w:r>
+        <w:rPr>
+          <w:rFonts w:ascii="Times New Roman" w:hAnsi="Times New Roman"/>
+          <w:sz w:val="24"/>
+          <w:szCs w:val="24"/>
+        </w:rPr>
+        <w:t xml:space="preserve">base de dados do </w:t>
       </w:r>
       <w:proofErr w:type="spellStart"/>
       <w:r>
@@ -29569,8 +31117,123 @@
           <w:sz w:val="24"/>
           <w:szCs w:val="24"/>
         </w:rPr>
-        <w:t>, simulando um ambiente real de uma instituição financeira.</w:t>
-      </w:r>
+        <w:t xml:space="preserve"> (</w:t>
+      </w:r>
+      <w:proofErr w:type="spellStart"/>
+      <w:r>
+        <w:rPr>
+          <w:rFonts w:ascii="Times New Roman" w:hAnsi="Times New Roman"/>
+          <w:i/>
+          <w:iCs/>
+          <w:sz w:val="24"/>
+          <w:szCs w:val="24"/>
+        </w:rPr>
+        <w:t>Lending</w:t>
+      </w:r>
+      <w:proofErr w:type="spellEnd"/>
+      <w:r>
+        <w:rPr>
+          <w:rFonts w:ascii="Times New Roman" w:hAnsi="Times New Roman"/>
+          <w:i/>
+          <w:iCs/>
+          <w:sz w:val="24"/>
+          <w:szCs w:val="24"/>
+        </w:rPr>
+        <w:t xml:space="preserve"> Club Loan Data</w:t>
+      </w:r>
+      <w:r>
+        <w:rPr>
+          <w:rFonts w:ascii="Times New Roman" w:hAnsi="Times New Roman"/>
+          <w:sz w:val="24"/>
+          <w:szCs w:val="24"/>
+        </w:rPr>
+        <w:t>)</w:t>
+      </w:r>
+      <w:r>
+        <w:rPr>
+          <w:rFonts w:ascii="Times New Roman" w:hAnsi="Times New Roman"/>
+          <w:sz w:val="24"/>
+          <w:szCs w:val="24"/>
+        </w:rPr>
+        <w:t xml:space="preserve">. A problemática descreve a situação de uma instituição financeira denominada </w:t>
+      </w:r>
+      <w:proofErr w:type="spellStart"/>
+      <w:r>
+        <w:rPr>
+          <w:rFonts w:ascii="Times New Roman" w:hAnsi="Times New Roman"/>
+          <w:i/>
+          <w:iCs/>
+          <w:sz w:val="24"/>
+          <w:szCs w:val="24"/>
+        </w:rPr>
+        <w:t>Lending</w:t>
+      </w:r>
+      <w:proofErr w:type="spellEnd"/>
+      <w:r>
+        <w:rPr>
+          <w:rFonts w:ascii="Times New Roman" w:hAnsi="Times New Roman"/>
+          <w:i/>
+          <w:iCs/>
+          <w:sz w:val="24"/>
+          <w:szCs w:val="24"/>
+        </w:rPr>
+        <w:t xml:space="preserve"> Club</w:t>
+      </w:r>
+      <w:r>
+        <w:rPr>
+          <w:rFonts w:ascii="Times New Roman" w:hAnsi="Times New Roman"/>
+          <w:i/>
+          <w:iCs/>
+          <w:sz w:val="24"/>
+          <w:szCs w:val="24"/>
+        </w:rPr>
+        <w:t xml:space="preserve">. </w:t>
+      </w:r>
+      <w:r>
+        <w:rPr>
+          <w:rFonts w:ascii="Times New Roman" w:hAnsi="Times New Roman"/>
+          <w:sz w:val="24"/>
+          <w:szCs w:val="24"/>
+        </w:rPr>
+        <w:t>O intuito da empresa é contar com o capital de investidores para conceder crédito a pessoas que procuram empréstimos. Após a concessão, espera-se que no futuro os investidores recebam o capital somado aos juros</w:t>
+      </w:r>
+      <w:r>
+        <w:rPr>
+          <w:rFonts w:ascii="Times New Roman" w:hAnsi="Times New Roman"/>
+          <w:sz w:val="24"/>
+          <w:szCs w:val="24"/>
+        </w:rPr>
+        <w:t>,</w:t>
+      </w:r>
+      <w:r>
+        <w:rPr>
+          <w:rFonts w:ascii="Times New Roman" w:hAnsi="Times New Roman"/>
+          <w:sz w:val="24"/>
+          <w:szCs w:val="24"/>
+        </w:rPr>
+        <w:t xml:space="preserve"> </w:t>
+      </w:r>
+      <w:r>
+        <w:rPr>
+          <w:rFonts w:ascii="Times New Roman" w:hAnsi="Times New Roman"/>
+          <w:sz w:val="24"/>
+          <w:szCs w:val="24"/>
+        </w:rPr>
+        <w:t>simulando um ambiente real de uma instituição financeira.</w:t>
+      </w:r>
+    </w:p>
+    <w:p>
+      <w:pPr>
+        <w:spacing w:after="0" w:line="360" w:lineRule="auto"/>
+        <w:ind w:firstLine="720"/>
+        <w:jc w:val="both"/>
+        <w:rPr>
+          <w:rFonts w:ascii="Times New Roman" w:hAnsi="Times New Roman"/>
+          <w:sz w:val="24"/>
+          <w:szCs w:val="24"/>
+          <w:u w:val="single"/>
+        </w:rPr>
+      </w:pPr>
     </w:p>
     <w:p>
       <w:pPr>
@@ -29595,7 +31258,6 @@
           <w:iCs/>
           <w:u w:val="none"/>
         </w:rPr>
-        <w:lastRenderedPageBreak/>
         <w:t>3.</w:t>
       </w:r>
       <w:r>
@@ -29853,7 +31515,17 @@
           <w:iCs/>
           <w:u w:val="none"/>
         </w:rPr>
-        <w:t>Sua principal função é dividir projetos complexos de Ciência de Dados em partes menores, facilitando a execução das tarefas e o entendimento dos pontos por parte de pessoas não-técnicas. Pautando-se na constante evolução, essa metodologia permite que todas as etapas sejam revisitadas ao longo do projeto, corrigindo falhas e agilizando as entregas.</w:t>
+        <w:t xml:space="preserve">Sua principal função é dividir projetos complexos de Ciência de Dados em partes menores, facilitando a execução das tarefas e o entendimento dos pontos por parte de pessoas não-técnicas. Pautando-se na constante evolução, essa metodologia permite que todas as etapas sejam </w:t>
+      </w:r>
+      <w:r>
+        <w:rPr>
+          <w:rFonts w:ascii="Times New Roman" w:hAnsi="Times New Roman" w:cs="Times New Roman"/>
+          <w:i w:val="0"/>
+          <w:iCs/>
+          <w:u w:val="none"/>
+        </w:rPr>
+        <w:lastRenderedPageBreak/>
+        <w:t>revisitadas ao longo do projeto, corrigindo falhas e agilizando as entregas.</w:t>
       </w:r>
       <w:r>
         <w:rPr>
@@ -30329,7 +32001,6 @@
           <w:iCs/>
           <w:u w:val="none"/>
         </w:rPr>
-        <w:lastRenderedPageBreak/>
         <w:t>são</w:t>
       </w:r>
       <w:r>
@@ -30583,6 +32254,7 @@
         <w:rPr>
           <w:iCs/>
         </w:rPr>
+        <w:lastRenderedPageBreak/>
         <w:t>Tabela 2</w:t>
       </w:r>
       <w:r>
@@ -30626,7 +32298,7 @@
                     </pic:cNvPicPr>
                   </pic:nvPicPr>
                   <pic:blipFill>
-                    <a:blip r:embed="rId33">
+                    <a:blip r:embed="rId36">
                       <a:extLst>
                         <a:ext uri="{28A0092B-C50C-407E-A947-70E740481C1C}">
                           <a14:useLocalDpi xmlns:a14="http://schemas.microsoft.com/office/drawing/2010/main" val="0"/>
@@ -30702,11 +32374,12 @@
       <w:pPr>
         <w:pStyle w:val="tituloR3"/>
         <w:spacing w:line="360" w:lineRule="auto"/>
-        <w:ind w:firstLine="720"/>
-        <w:rPr>
-          <w:rFonts w:ascii="Times New Roman" w:hAnsi="Times New Roman" w:cs="Times New Roman"/>
-          <w:i w:val="0"/>
-          <w:iCs/>
+        <w:ind w:firstLine="0"/>
+        <w:jc w:val="center"/>
+        <w:rPr>
+          <w:rFonts w:ascii="Times New Roman" w:hAnsi="Times New Roman" w:cs="Times New Roman"/>
+          <w:sz w:val="20"/>
+          <w:szCs w:val="20"/>
           <w:u w:val="none"/>
         </w:rPr>
       </w:pPr>
@@ -30754,6 +32427,7 @@
           <w:bCs/>
           <w:sz w:val="24"/>
           <w:szCs w:val="24"/>
+          <w:u w:val="single"/>
         </w:rPr>
       </w:pPr>
       <w:r>
@@ -30886,18 +32560,8 @@
           <w:sz w:val="24"/>
           <w:szCs w:val="24"/>
         </w:rPr>
-        <w:t>Tradução e Quantificação dos Resultados</w:t>
-      </w:r>
-    </w:p>
-    <w:p>
-      <w:pPr>
-        <w:spacing w:after="0" w:line="360" w:lineRule="auto"/>
-        <w:rPr>
-          <w:rFonts w:ascii="Times New Roman" w:hAnsi="Times New Roman"/>
-          <w:sz w:val="24"/>
-          <w:szCs w:val="24"/>
-        </w:rPr>
-      </w:pPr>
+        <w:t>Análise de Variáveis</w:t>
+      </w:r>
     </w:p>
     <w:p>
       <w:pPr>
@@ -30959,7 +32623,7 @@
           <w:sz w:val="24"/>
           <w:szCs w:val="24"/>
         </w:rPr>
-        <w:t>Comparação com a Metodologia Tradicional</w:t>
+        <w:t>Criação da Política de Crédito</w:t>
       </w:r>
     </w:p>
     <w:p>
@@ -30974,6 +32638,114 @@
           <w:szCs w:val="24"/>
         </w:rPr>
       </w:pPr>
+      <w:r>
+        <w:rPr>
+          <w:rFonts w:ascii="Times New Roman" w:hAnsi="Times New Roman"/>
+          <w:b/>
+          <w:bCs/>
+          <w:sz w:val="24"/>
+          <w:szCs w:val="24"/>
+        </w:rPr>
+        <w:t>4.</w:t>
+      </w:r>
+      <w:r>
+        <w:rPr>
+          <w:rFonts w:ascii="Times New Roman" w:hAnsi="Times New Roman"/>
+          <w:b/>
+          <w:bCs/>
+          <w:sz w:val="24"/>
+          <w:szCs w:val="24"/>
+        </w:rPr>
+        <w:t>3</w:t>
+      </w:r>
+      <w:r>
+        <w:rPr>
+          <w:rFonts w:ascii="Times New Roman" w:hAnsi="Times New Roman"/>
+          <w:b/>
+          <w:bCs/>
+          <w:sz w:val="24"/>
+          <w:szCs w:val="24"/>
+        </w:rPr>
+        <w:t xml:space="preserve"> </w:t>
+      </w:r>
+      <w:proofErr w:type="spellStart"/>
+      <w:r>
+        <w:rPr>
+          <w:rFonts w:ascii="Times New Roman" w:hAnsi="Times New Roman"/>
+          <w:b/>
+          <w:bCs/>
+          <w:sz w:val="24"/>
+          <w:szCs w:val="24"/>
+        </w:rPr>
+        <w:t>Feature</w:t>
+      </w:r>
+      <w:proofErr w:type="spellEnd"/>
+      <w:r>
+        <w:rPr>
+          <w:rFonts w:ascii="Times New Roman" w:hAnsi="Times New Roman"/>
+          <w:b/>
+          <w:bCs/>
+          <w:sz w:val="24"/>
+          <w:szCs w:val="24"/>
+        </w:rPr>
+        <w:t xml:space="preserve"> </w:t>
+      </w:r>
+      <w:proofErr w:type="spellStart"/>
+      <w:r>
+        <w:rPr>
+          <w:rFonts w:ascii="Times New Roman" w:hAnsi="Times New Roman"/>
+          <w:b/>
+          <w:bCs/>
+          <w:sz w:val="24"/>
+          <w:szCs w:val="24"/>
+        </w:rPr>
+        <w:t>Engineering</w:t>
+      </w:r>
+      <w:proofErr w:type="spellEnd"/>
+      <w:r>
+        <w:rPr>
+          <w:rFonts w:ascii="Times New Roman" w:hAnsi="Times New Roman"/>
+          <w:b/>
+          <w:bCs/>
+          <w:sz w:val="24"/>
+          <w:szCs w:val="24"/>
+        </w:rPr>
+        <w:t xml:space="preserve"> e </w:t>
+      </w:r>
+      <w:proofErr w:type="spellStart"/>
+      <w:r>
+        <w:rPr>
+          <w:rFonts w:ascii="Times New Roman" w:hAnsi="Times New Roman"/>
+          <w:b/>
+          <w:bCs/>
+          <w:sz w:val="24"/>
+          <w:szCs w:val="24"/>
+        </w:rPr>
+        <w:t>Feature</w:t>
+      </w:r>
+      <w:proofErr w:type="spellEnd"/>
+      <w:r>
+        <w:rPr>
+          <w:rFonts w:ascii="Times New Roman" w:hAnsi="Times New Roman"/>
+          <w:b/>
+          <w:bCs/>
+          <w:sz w:val="24"/>
+          <w:szCs w:val="24"/>
+        </w:rPr>
+        <w:t xml:space="preserve"> </w:t>
+      </w:r>
+      <w:proofErr w:type="spellStart"/>
+      <w:r>
+        <w:rPr>
+          <w:rFonts w:ascii="Times New Roman" w:hAnsi="Times New Roman"/>
+          <w:b/>
+          <w:bCs/>
+          <w:sz w:val="24"/>
+          <w:szCs w:val="24"/>
+        </w:rPr>
+        <w:t>Seletion</w:t>
+      </w:r>
+      <w:proofErr w:type="spellEnd"/>
     </w:p>
     <w:p>
       <w:pPr>
@@ -30995,17 +32767,59 @@
           <w:sz w:val="24"/>
           <w:szCs w:val="24"/>
         </w:rPr>
-        <w:t>5)</w:t>
-      </w:r>
-      <w:r>
-        <w:rPr>
-          <w:rFonts w:ascii="Times New Roman" w:hAnsi="Times New Roman"/>
-          <w:b/>
-          <w:bCs/>
-          <w:sz w:val="24"/>
-          <w:szCs w:val="24"/>
-        </w:rPr>
-        <w:t xml:space="preserve"> CONCLUSÃO</w:t>
+        <w:t>4.</w:t>
+      </w:r>
+      <w:r>
+        <w:rPr>
+          <w:rFonts w:ascii="Times New Roman" w:hAnsi="Times New Roman"/>
+          <w:b/>
+          <w:bCs/>
+          <w:sz w:val="24"/>
+          <w:szCs w:val="24"/>
+        </w:rPr>
+        <w:t>4</w:t>
+      </w:r>
+      <w:r>
+        <w:rPr>
+          <w:rFonts w:ascii="Times New Roman" w:hAnsi="Times New Roman"/>
+          <w:b/>
+          <w:bCs/>
+          <w:sz w:val="24"/>
+          <w:szCs w:val="24"/>
+        </w:rPr>
+        <w:t xml:space="preserve"> Motor de Modelos (Otimização + </w:t>
+      </w:r>
+      <w:proofErr w:type="spellStart"/>
+      <w:r>
+        <w:rPr>
+          <w:rFonts w:ascii="Times New Roman" w:hAnsi="Times New Roman"/>
+          <w:b/>
+          <w:bCs/>
+          <w:sz w:val="24"/>
+          <w:szCs w:val="24"/>
+        </w:rPr>
+        <w:t>T</w:t>
+      </w:r>
+      <w:r>
+        <w:rPr>
+          <w:rFonts w:ascii="Times New Roman" w:hAnsi="Times New Roman"/>
+          <w:b/>
+          <w:bCs/>
+          <w:sz w:val="24"/>
+          <w:szCs w:val="24"/>
+        </w:rPr>
+        <w:t>hreshold</w:t>
+      </w:r>
+      <w:proofErr w:type="spellEnd"/>
+      <w:r>
+        <w:rPr>
+          <w:rFonts w:ascii="Times New Roman" w:hAnsi="Times New Roman"/>
+          <w:b/>
+          <w:bCs/>
+          <w:sz w:val="24"/>
+          <w:szCs w:val="24"/>
+        </w:rPr>
+        <w:t xml:space="preserve"> de Probabilidade)</w:t>
       </w:r>
     </w:p>
     <w:p>
@@ -31020,6 +32834,115 @@
           <w:szCs w:val="24"/>
         </w:rPr>
       </w:pPr>
+      <w:r>
+        <w:rPr>
+          <w:rFonts w:ascii="Times New Roman" w:hAnsi="Times New Roman"/>
+          <w:b/>
+          <w:bCs/>
+          <w:sz w:val="24"/>
+          <w:szCs w:val="24"/>
+        </w:rPr>
+        <w:t>4</w:t>
+      </w:r>
+      <w:r>
+        <w:rPr>
+          <w:rFonts w:ascii="Times New Roman" w:hAnsi="Times New Roman"/>
+          <w:b/>
+          <w:bCs/>
+          <w:sz w:val="24"/>
+          <w:szCs w:val="24"/>
+        </w:rPr>
+        <w:t>.</w:t>
+      </w:r>
+      <w:r>
+        <w:rPr>
+          <w:rFonts w:ascii="Times New Roman" w:hAnsi="Times New Roman"/>
+          <w:b/>
+          <w:bCs/>
+          <w:sz w:val="24"/>
+          <w:szCs w:val="24"/>
+        </w:rPr>
+        <w:t>5</w:t>
+      </w:r>
+      <w:r>
+        <w:rPr>
+          <w:rFonts w:ascii="Times New Roman" w:hAnsi="Times New Roman"/>
+          <w:b/>
+          <w:bCs/>
+          <w:sz w:val="24"/>
+          <w:szCs w:val="24"/>
+        </w:rPr>
+        <w:t xml:space="preserve"> </w:t>
+      </w:r>
+      <w:r>
+        <w:rPr>
+          <w:rFonts w:ascii="Times New Roman" w:hAnsi="Times New Roman"/>
+          <w:b/>
+          <w:bCs/>
+          <w:sz w:val="24"/>
+          <w:szCs w:val="24"/>
+        </w:rPr>
+        <w:t>Tradução e Quantificação dos Resultados</w:t>
+      </w:r>
+    </w:p>
+    <w:p>
+      <w:pPr>
+        <w:spacing w:after="0" w:line="360" w:lineRule="auto"/>
+        <w:jc w:val="both"/>
+        <w:rPr>
+          <w:rFonts w:ascii="Times New Roman" w:hAnsi="Times New Roman"/>
+          <w:b/>
+          <w:bCs/>
+          <w:sz w:val="24"/>
+          <w:szCs w:val="24"/>
+        </w:rPr>
+      </w:pPr>
+    </w:p>
+    <w:p>
+      <w:pPr>
+        <w:spacing w:after="0" w:line="360" w:lineRule="auto"/>
+        <w:jc w:val="both"/>
+        <w:rPr>
+          <w:rFonts w:ascii="Times New Roman" w:hAnsi="Times New Roman"/>
+          <w:b/>
+          <w:bCs/>
+          <w:sz w:val="24"/>
+          <w:szCs w:val="24"/>
+        </w:rPr>
+      </w:pPr>
+    </w:p>
+    <w:p>
+      <w:pPr>
+        <w:spacing w:after="0" w:line="360" w:lineRule="auto"/>
+        <w:jc w:val="both"/>
+        <w:rPr>
+          <w:rFonts w:ascii="Times New Roman" w:hAnsi="Times New Roman"/>
+          <w:b/>
+          <w:bCs/>
+          <w:sz w:val="24"/>
+          <w:szCs w:val="24"/>
+        </w:rPr>
+      </w:pPr>
+      <w:r>
+        <w:rPr>
+          <w:rFonts w:ascii="Times New Roman" w:hAnsi="Times New Roman"/>
+          <w:b/>
+          <w:bCs/>
+          <w:sz w:val="24"/>
+          <w:szCs w:val="24"/>
+        </w:rPr>
+        <w:t>5)</w:t>
+      </w:r>
+      <w:r>
+        <w:rPr>
+          <w:rFonts w:ascii="Times New Roman" w:hAnsi="Times New Roman"/>
+          <w:b/>
+          <w:bCs/>
+          <w:sz w:val="24"/>
+          <w:szCs w:val="24"/>
+        </w:rPr>
+        <w:t xml:space="preserve"> CONCLUSÃO</w:t>
+      </w:r>
     </w:p>
     <w:p>
       <w:pPr>
@@ -31033,62 +32956,10 @@
         <w:spacing w:after="0" w:line="360" w:lineRule="auto"/>
         <w:rPr>
           <w:rFonts w:ascii="Times New Roman" w:hAnsi="Times New Roman"/>
-          <w:b/>
-          <w:bCs/>
-          <w:sz w:val="24"/>
-          <w:szCs w:val="24"/>
-        </w:rPr>
-      </w:pPr>
-      <w:r>
-        <w:rPr>
-          <w:rFonts w:ascii="Times New Roman" w:hAnsi="Times New Roman"/>
-          <w:b/>
-          <w:bCs/>
-          <w:sz w:val="24"/>
-          <w:szCs w:val="24"/>
-        </w:rPr>
-        <w:t>5</w:t>
-      </w:r>
-      <w:r>
-        <w:rPr>
-          <w:rFonts w:ascii="Times New Roman" w:hAnsi="Times New Roman"/>
-          <w:b/>
-          <w:bCs/>
-          <w:sz w:val="24"/>
-          <w:szCs w:val="24"/>
-        </w:rPr>
-        <w:t>.</w:t>
-      </w:r>
-      <w:r>
-        <w:rPr>
-          <w:rFonts w:ascii="Times New Roman" w:hAnsi="Times New Roman"/>
-          <w:b/>
-          <w:bCs/>
-          <w:sz w:val="24"/>
-          <w:szCs w:val="24"/>
-        </w:rPr>
-        <w:t>1</w:t>
-      </w:r>
-      <w:r>
-        <w:rPr>
-          <w:rFonts w:ascii="Times New Roman" w:hAnsi="Times New Roman"/>
-          <w:b/>
-          <w:bCs/>
-          <w:sz w:val="24"/>
-          <w:szCs w:val="24"/>
-        </w:rPr>
-        <w:t xml:space="preserve"> </w:t>
-      </w:r>
-      <w:r>
-        <w:rPr>
-          <w:rFonts w:ascii="Times New Roman" w:hAnsi="Times New Roman"/>
-          <w:b/>
-          <w:bCs/>
-          <w:sz w:val="24"/>
-          <w:szCs w:val="24"/>
-        </w:rPr>
-        <w:t>Resumo dos Resultados Obtidos</w:t>
-      </w:r>
+          <w:sz w:val="24"/>
+          <w:szCs w:val="24"/>
+        </w:rPr>
+      </w:pPr>
     </w:p>
     <w:p>
       <w:pPr>
@@ -31102,10 +32973,62 @@
         <w:spacing w:after="0" w:line="360" w:lineRule="auto"/>
         <w:rPr>
           <w:rFonts w:ascii="Times New Roman" w:hAnsi="Times New Roman"/>
-          <w:sz w:val="24"/>
-          <w:szCs w:val="24"/>
-        </w:rPr>
-      </w:pPr>
+          <w:b/>
+          <w:bCs/>
+          <w:sz w:val="24"/>
+          <w:szCs w:val="24"/>
+        </w:rPr>
+      </w:pPr>
+      <w:r>
+        <w:rPr>
+          <w:rFonts w:ascii="Times New Roman" w:hAnsi="Times New Roman"/>
+          <w:b/>
+          <w:bCs/>
+          <w:sz w:val="24"/>
+          <w:szCs w:val="24"/>
+        </w:rPr>
+        <w:t>5</w:t>
+      </w:r>
+      <w:r>
+        <w:rPr>
+          <w:rFonts w:ascii="Times New Roman" w:hAnsi="Times New Roman"/>
+          <w:b/>
+          <w:bCs/>
+          <w:sz w:val="24"/>
+          <w:szCs w:val="24"/>
+        </w:rPr>
+        <w:t>.</w:t>
+      </w:r>
+      <w:r>
+        <w:rPr>
+          <w:rFonts w:ascii="Times New Roman" w:hAnsi="Times New Roman"/>
+          <w:b/>
+          <w:bCs/>
+          <w:sz w:val="24"/>
+          <w:szCs w:val="24"/>
+        </w:rPr>
+        <w:t>1</w:t>
+      </w:r>
+      <w:r>
+        <w:rPr>
+          <w:rFonts w:ascii="Times New Roman" w:hAnsi="Times New Roman"/>
+          <w:b/>
+          <w:bCs/>
+          <w:sz w:val="24"/>
+          <w:szCs w:val="24"/>
+        </w:rPr>
+        <w:t xml:space="preserve"> </w:t>
+      </w:r>
+      <w:r>
+        <w:rPr>
+          <w:rFonts w:ascii="Times New Roman" w:hAnsi="Times New Roman"/>
+          <w:b/>
+          <w:bCs/>
+          <w:sz w:val="24"/>
+          <w:szCs w:val="24"/>
+        </w:rPr>
+        <w:t>Resposta da questão de pesquisa</w:t>
+      </w:r>
     </w:p>
     <w:p>
       <w:pPr>
@@ -31119,62 +33042,10 @@
         <w:spacing w:after="0" w:line="360" w:lineRule="auto"/>
         <w:rPr>
           <w:rFonts w:ascii="Times New Roman" w:hAnsi="Times New Roman"/>
-          <w:b/>
-          <w:bCs/>
-          <w:sz w:val="24"/>
-          <w:szCs w:val="24"/>
-        </w:rPr>
-      </w:pPr>
-      <w:r>
-        <w:rPr>
-          <w:rFonts w:ascii="Times New Roman" w:hAnsi="Times New Roman"/>
-          <w:b/>
-          <w:bCs/>
-          <w:sz w:val="24"/>
-          <w:szCs w:val="24"/>
-        </w:rPr>
-        <w:t>5</w:t>
-      </w:r>
-      <w:r>
-        <w:rPr>
-          <w:rFonts w:ascii="Times New Roman" w:hAnsi="Times New Roman"/>
-          <w:b/>
-          <w:bCs/>
-          <w:sz w:val="24"/>
-          <w:szCs w:val="24"/>
-        </w:rPr>
-        <w:t>.</w:t>
-      </w:r>
-      <w:r>
-        <w:rPr>
-          <w:rFonts w:ascii="Times New Roman" w:hAnsi="Times New Roman"/>
-          <w:b/>
-          <w:bCs/>
-          <w:sz w:val="24"/>
-          <w:szCs w:val="24"/>
-        </w:rPr>
-        <w:t>2</w:t>
-      </w:r>
-      <w:r>
-        <w:rPr>
-          <w:rFonts w:ascii="Times New Roman" w:hAnsi="Times New Roman"/>
-          <w:b/>
-          <w:bCs/>
-          <w:sz w:val="24"/>
-          <w:szCs w:val="24"/>
-        </w:rPr>
-        <w:t xml:space="preserve"> </w:t>
-      </w:r>
-      <w:r>
-        <w:rPr>
-          <w:rFonts w:ascii="Times New Roman" w:hAnsi="Times New Roman"/>
-          <w:b/>
-          <w:bCs/>
-          <w:sz w:val="24"/>
-          <w:szCs w:val="24"/>
-        </w:rPr>
-        <w:t>Resposta da questão de pesquisa</w:t>
-      </w:r>
+          <w:sz w:val="24"/>
+          <w:szCs w:val="24"/>
+        </w:rPr>
+      </w:pPr>
     </w:p>
     <w:p>
       <w:pPr>
@@ -31188,10 +33059,62 @@
         <w:spacing w:after="0" w:line="360" w:lineRule="auto"/>
         <w:rPr>
           <w:rFonts w:ascii="Times New Roman" w:hAnsi="Times New Roman"/>
-          <w:sz w:val="24"/>
-          <w:szCs w:val="24"/>
-        </w:rPr>
-      </w:pPr>
+          <w:b/>
+          <w:bCs/>
+          <w:sz w:val="24"/>
+          <w:szCs w:val="24"/>
+        </w:rPr>
+      </w:pPr>
+      <w:r>
+        <w:rPr>
+          <w:rFonts w:ascii="Times New Roman" w:hAnsi="Times New Roman"/>
+          <w:b/>
+          <w:bCs/>
+          <w:sz w:val="24"/>
+          <w:szCs w:val="24"/>
+        </w:rPr>
+        <w:t>5</w:t>
+      </w:r>
+      <w:r>
+        <w:rPr>
+          <w:rFonts w:ascii="Times New Roman" w:hAnsi="Times New Roman"/>
+          <w:b/>
+          <w:bCs/>
+          <w:sz w:val="24"/>
+          <w:szCs w:val="24"/>
+        </w:rPr>
+        <w:t>.</w:t>
+      </w:r>
+      <w:r>
+        <w:rPr>
+          <w:rFonts w:ascii="Times New Roman" w:hAnsi="Times New Roman"/>
+          <w:b/>
+          <w:bCs/>
+          <w:sz w:val="24"/>
+          <w:szCs w:val="24"/>
+        </w:rPr>
+        <w:t>2</w:t>
+      </w:r>
+      <w:r>
+        <w:rPr>
+          <w:rFonts w:ascii="Times New Roman" w:hAnsi="Times New Roman"/>
+          <w:b/>
+          <w:bCs/>
+          <w:sz w:val="24"/>
+          <w:szCs w:val="24"/>
+        </w:rPr>
+        <w:t xml:space="preserve"> </w:t>
+      </w:r>
+      <w:r>
+        <w:rPr>
+          <w:rFonts w:ascii="Times New Roman" w:hAnsi="Times New Roman"/>
+          <w:b/>
+          <w:bCs/>
+          <w:sz w:val="24"/>
+          <w:szCs w:val="24"/>
+        </w:rPr>
+        <w:t>Limitações do Estudo</w:t>
+      </w:r>
     </w:p>
     <w:p>
       <w:pPr>
@@ -31205,42 +33128,10 @@
         <w:spacing w:after="0" w:line="360" w:lineRule="auto"/>
         <w:rPr>
           <w:rFonts w:ascii="Times New Roman" w:hAnsi="Times New Roman"/>
-          <w:b/>
-          <w:bCs/>
-          <w:sz w:val="24"/>
-          <w:szCs w:val="24"/>
-        </w:rPr>
-      </w:pPr>
-      <w:r>
-        <w:rPr>
-          <w:rFonts w:ascii="Times New Roman" w:hAnsi="Times New Roman"/>
-          <w:b/>
-          <w:bCs/>
-          <w:sz w:val="24"/>
-          <w:szCs w:val="24"/>
-        </w:rPr>
-        <w:t>5</w:t>
-      </w:r>
-      <w:r>
-        <w:rPr>
-          <w:rFonts w:ascii="Times New Roman" w:hAnsi="Times New Roman"/>
-          <w:b/>
-          <w:bCs/>
-          <w:sz w:val="24"/>
-          <w:szCs w:val="24"/>
-        </w:rPr>
-        <w:t xml:space="preserve">.3 </w:t>
-      </w:r>
-      <w:r>
-        <w:rPr>
-          <w:rFonts w:ascii="Times New Roman" w:hAnsi="Times New Roman"/>
-          <w:b/>
-          <w:bCs/>
-          <w:sz w:val="24"/>
-          <w:szCs w:val="24"/>
-        </w:rPr>
-        <w:t>Limitações do Estudo</w:t>
-      </w:r>
+          <w:sz w:val="24"/>
+          <w:szCs w:val="24"/>
+        </w:rPr>
+      </w:pPr>
     </w:p>
     <w:p>
       <w:pPr>
@@ -31258,23 +33149,6 @@
           <w:szCs w:val="24"/>
         </w:rPr>
       </w:pPr>
-    </w:p>
-    <w:p>
-      <w:pPr>
-        <w:widowControl w:val="0"/>
-        <w:tabs>
-          <w:tab w:val="right" w:leader="dot" w:pos="9072"/>
-        </w:tabs>
-        <w:autoSpaceDE w:val="0"/>
-        <w:autoSpaceDN w:val="0"/>
-        <w:adjustRightInd w:val="0"/>
-        <w:spacing w:after="0" w:line="360" w:lineRule="auto"/>
-        <w:rPr>
-          <w:rFonts w:ascii="Times New Roman" w:hAnsi="Times New Roman"/>
-          <w:sz w:val="24"/>
-          <w:szCs w:val="24"/>
-        </w:rPr>
-      </w:pPr>
       <w:r>
         <w:rPr>
           <w:rFonts w:ascii="Times New Roman" w:hAnsi="Times New Roman"/>
@@ -31303,7 +33177,7 @@
           <w:sz w:val="24"/>
           <w:szCs w:val="24"/>
         </w:rPr>
-        <w:t>4</w:t>
+        <w:t>3</w:t>
       </w:r>
       <w:r>
         <w:rPr>
@@ -31866,14 +33740,41 @@
         </w:rPr>
         <w:t xml:space="preserve">HOME CREDIT DEFAULT RISK. </w:t>
       </w:r>
-      <w:r>
-        <w:rPr>
-          <w:rFonts w:ascii="Times New Roman" w:hAnsi="Times New Roman"/>
-          <w:sz w:val="24"/>
-          <w:szCs w:val="24"/>
-          <w:lang w:val="en-US"/>
-        </w:rPr>
-        <w:t xml:space="preserve">Kaggle Competition. </w:t>
+      <w:proofErr w:type="spellStart"/>
+      <w:r>
+        <w:rPr>
+          <w:rFonts w:ascii="Times New Roman" w:hAnsi="Times New Roman"/>
+          <w:sz w:val="24"/>
+          <w:szCs w:val="24"/>
+        </w:rPr>
+        <w:t>Kaggle</w:t>
+      </w:r>
+      <w:proofErr w:type="spellEnd"/>
+      <w:r>
+        <w:rPr>
+          <w:rFonts w:ascii="Times New Roman" w:hAnsi="Times New Roman"/>
+          <w:sz w:val="24"/>
+          <w:szCs w:val="24"/>
+        </w:rPr>
+        <w:t xml:space="preserve"> </w:t>
+      </w:r>
+      <w:proofErr w:type="spellStart"/>
+      <w:r>
+        <w:rPr>
+          <w:rFonts w:ascii="Times New Roman" w:hAnsi="Times New Roman"/>
+          <w:sz w:val="24"/>
+          <w:szCs w:val="24"/>
+        </w:rPr>
+        <w:t>Competition</w:t>
+      </w:r>
+      <w:proofErr w:type="spellEnd"/>
+      <w:r>
+        <w:rPr>
+          <w:rFonts w:ascii="Times New Roman" w:hAnsi="Times New Roman"/>
+          <w:sz w:val="24"/>
+          <w:szCs w:val="24"/>
+        </w:rPr>
+        <w:t xml:space="preserve">. </w:t>
       </w:r>
       <w:r>
         <w:rPr>
@@ -34213,6 +36114,292 @@
         </w:rPr>
         <w:t xml:space="preserve"> 2023. </w:t>
       </w:r>
+    </w:p>
+    <w:p>
+      <w:pPr>
+        <w:spacing w:line="360" w:lineRule="auto"/>
+        <w:jc w:val="both"/>
+        <w:rPr>
+          <w:rFonts w:ascii="Times New Roman" w:hAnsi="Times New Roman"/>
+          <w:sz w:val="24"/>
+          <w:szCs w:val="24"/>
+        </w:rPr>
+      </w:pPr>
+      <w:r>
+        <w:rPr>
+          <w:rFonts w:ascii="Times New Roman" w:hAnsi="Times New Roman"/>
+          <w:sz w:val="24"/>
+          <w:szCs w:val="24"/>
+        </w:rPr>
+        <w:t xml:space="preserve">[31] </w:t>
+      </w:r>
+      <w:r>
+        <w:rPr>
+          <w:rFonts w:ascii="Times New Roman" w:hAnsi="Times New Roman"/>
+          <w:b/>
+          <w:bCs/>
+          <w:sz w:val="24"/>
+          <w:szCs w:val="24"/>
+        </w:rPr>
+        <w:t>ESTATÍSTICAS MONETÁRIAS E DE CRÉDITO</w:t>
+      </w:r>
+      <w:r>
+        <w:rPr>
+          <w:rFonts w:ascii="Times New Roman" w:hAnsi="Times New Roman"/>
+          <w:sz w:val="24"/>
+          <w:szCs w:val="24"/>
+        </w:rPr>
+        <w:t>. Banco Central do Brasil, São Paulo. Disponível em: &lt;</w:t>
+      </w:r>
+      <w:r>
+        <w:rPr>
+          <w:rFonts w:ascii="Times New Roman" w:hAnsi="Times New Roman"/>
+          <w:sz w:val="24"/>
+          <w:szCs w:val="24"/>
+        </w:rPr>
+        <w:t>https://www.bcb.gov.br/estatisticas/estatisticasmonetariascredito</w:t>
+      </w:r>
+      <w:r>
+        <w:rPr>
+          <w:rFonts w:ascii="Times New Roman" w:hAnsi="Times New Roman"/>
+          <w:sz w:val="24"/>
+          <w:szCs w:val="24"/>
+        </w:rPr>
+        <w:t>&gt;. Acesso em: 17 de dezembro de 2023.</w:t>
+      </w:r>
+    </w:p>
+    <w:p>
+      <w:pPr>
+        <w:spacing w:line="360" w:lineRule="auto"/>
+        <w:jc w:val="both"/>
+        <w:rPr>
+          <w:rFonts w:ascii="Times New Roman" w:hAnsi="Times New Roman"/>
+          <w:sz w:val="24"/>
+          <w:szCs w:val="24"/>
+        </w:rPr>
+      </w:pPr>
+      <w:r>
+        <w:rPr>
+          <w:rFonts w:ascii="Times New Roman" w:hAnsi="Times New Roman"/>
+          <w:sz w:val="24"/>
+          <w:szCs w:val="24"/>
+        </w:rPr>
+        <w:t xml:space="preserve">[32] Mora, Mônica. </w:t>
+      </w:r>
+      <w:r>
+        <w:rPr>
+          <w:rFonts w:ascii="Times New Roman" w:hAnsi="Times New Roman"/>
+          <w:b/>
+          <w:bCs/>
+          <w:sz w:val="24"/>
+          <w:szCs w:val="24"/>
+        </w:rPr>
+        <w:t>A EVOLUÇÃO DO CRÉDITO NO BRASIL ENTRE 2003 E 2010</w:t>
+      </w:r>
+      <w:r>
+        <w:rPr>
+          <w:rFonts w:ascii="Times New Roman" w:hAnsi="Times New Roman"/>
+          <w:sz w:val="24"/>
+          <w:szCs w:val="24"/>
+        </w:rPr>
+        <w:t>. Instituto de Pesquisa Econômica Aplicada. Rio de Janeiro</w:t>
+      </w:r>
+      <w:r>
+        <w:rPr>
+          <w:rFonts w:ascii="Times New Roman" w:hAnsi="Times New Roman"/>
+          <w:sz w:val="24"/>
+          <w:szCs w:val="24"/>
+        </w:rPr>
+        <w:t>,</w:t>
+      </w:r>
+      <w:r>
+        <w:rPr>
+          <w:rFonts w:ascii="Times New Roman" w:hAnsi="Times New Roman"/>
+          <w:sz w:val="24"/>
+          <w:szCs w:val="24"/>
+        </w:rPr>
+        <w:t xml:space="preserve"> 2015. Disponível em: &lt;</w:t>
+      </w:r>
+      <w:r>
+        <w:rPr>
+          <w:rFonts w:ascii="Times New Roman" w:hAnsi="Times New Roman"/>
+          <w:sz w:val="24"/>
+          <w:szCs w:val="24"/>
+        </w:rPr>
+        <w:t>https://repositorio.ipea.gov.br/bitstream/11058/3537/1/td2022.pdf</w:t>
+      </w:r>
+      <w:r>
+        <w:rPr>
+          <w:rFonts w:ascii="Times New Roman" w:hAnsi="Times New Roman"/>
+          <w:sz w:val="24"/>
+          <w:szCs w:val="24"/>
+        </w:rPr>
+        <w:t>&gt;. Acesso em: 17 de dezembro de 2023.</w:t>
+      </w:r>
+    </w:p>
+    <w:p>
+      <w:pPr>
+        <w:spacing w:line="360" w:lineRule="auto"/>
+        <w:jc w:val="both"/>
+        <w:rPr>
+          <w:rFonts w:ascii="Times New Roman" w:hAnsi="Times New Roman"/>
+          <w:sz w:val="24"/>
+          <w:szCs w:val="24"/>
+          <w:u w:val="single"/>
+        </w:rPr>
+      </w:pPr>
+      <w:r>
+        <w:rPr>
+          <w:rFonts w:ascii="Times New Roman" w:hAnsi="Times New Roman"/>
+          <w:sz w:val="24"/>
+          <w:szCs w:val="24"/>
+        </w:rPr>
+        <w:t xml:space="preserve">[33] </w:t>
+      </w:r>
+      <w:proofErr w:type="spellStart"/>
+      <w:r>
+        <w:rPr>
+          <w:rFonts w:ascii="Times New Roman" w:hAnsi="Times New Roman"/>
+          <w:sz w:val="24"/>
+          <w:szCs w:val="24"/>
+        </w:rPr>
+        <w:t>Sfeir</w:t>
+      </w:r>
+      <w:proofErr w:type="spellEnd"/>
+      <w:r>
+        <w:rPr>
+          <w:rFonts w:ascii="Times New Roman" w:hAnsi="Times New Roman"/>
+          <w:sz w:val="24"/>
+          <w:szCs w:val="24"/>
+        </w:rPr>
+        <w:t xml:space="preserve">, Elias. </w:t>
+      </w:r>
+      <w:r>
+        <w:rPr>
+          <w:rFonts w:ascii="Times New Roman" w:hAnsi="Times New Roman"/>
+          <w:b/>
+          <w:bCs/>
+          <w:sz w:val="24"/>
+          <w:szCs w:val="24"/>
+        </w:rPr>
+        <w:t>A RELAÇÃO CRÉDIT0-PIB NO BRASIL: HISTÓRICO E COMPARAÇÃO INTERNACIONAL</w:t>
+      </w:r>
+      <w:r>
+        <w:rPr>
+          <w:rFonts w:ascii="Times New Roman" w:hAnsi="Times New Roman"/>
+          <w:sz w:val="24"/>
+          <w:szCs w:val="24"/>
+        </w:rPr>
+        <w:t>. Brasil</w:t>
+      </w:r>
+      <w:r>
+        <w:rPr>
+          <w:rFonts w:ascii="Times New Roman" w:hAnsi="Times New Roman"/>
+          <w:sz w:val="24"/>
+          <w:szCs w:val="24"/>
+        </w:rPr>
+        <w:t xml:space="preserve">, </w:t>
+      </w:r>
+      <w:r>
+        <w:rPr>
+          <w:rFonts w:ascii="Times New Roman" w:hAnsi="Times New Roman"/>
+          <w:sz w:val="24"/>
+          <w:szCs w:val="24"/>
+        </w:rPr>
+        <w:t>2021. Disponível em: &lt;</w:t>
+      </w:r>
+      <w:r>
+        <w:rPr>
+          <w:rFonts w:ascii="Times New Roman" w:hAnsi="Times New Roman"/>
+          <w:sz w:val="24"/>
+          <w:szCs w:val="24"/>
+        </w:rPr>
+        <w:t>https://www.linkedin.com/pulse/rela%C3%A7%C3%A3o-cr%C3%A9dito-pib-brasil-hist%C3%B3rico-e-compara%C3%A7%C3%A3o-elias-sfeir/?originalSubdomain=pt</w:t>
+      </w:r>
+      <w:r>
+        <w:rPr>
+          <w:rFonts w:ascii="Times New Roman" w:hAnsi="Times New Roman"/>
+          <w:sz w:val="24"/>
+          <w:szCs w:val="24"/>
+        </w:rPr>
+        <w:t>&gt;. Acesso em: 17 de dezembro de 2023.</w:t>
+      </w:r>
+    </w:p>
+    <w:p>
+      <w:pPr>
+        <w:spacing w:line="360" w:lineRule="auto"/>
+        <w:jc w:val="both"/>
+        <w:rPr>
+          <w:rFonts w:ascii="Times New Roman" w:hAnsi="Times New Roman"/>
+          <w:sz w:val="24"/>
+          <w:szCs w:val="24"/>
+          <w:u w:val="single"/>
+        </w:rPr>
+      </w:pPr>
+      <w:r>
+        <w:rPr>
+          <w:rFonts w:ascii="Times New Roman" w:hAnsi="Times New Roman"/>
+          <w:sz w:val="24"/>
+          <w:szCs w:val="24"/>
+        </w:rPr>
+        <w:t xml:space="preserve">[34] </w:t>
+      </w:r>
+      <w:r>
+        <w:rPr>
+          <w:rFonts w:ascii="Times New Roman" w:hAnsi="Times New Roman"/>
+          <w:b/>
+          <w:bCs/>
+          <w:sz w:val="24"/>
+          <w:szCs w:val="24"/>
+        </w:rPr>
+        <w:t>MAPA DA INADIMPLÊNCIA E NEGOCIAÇÃO DE DÍVIDAS DO BRASIL</w:t>
+      </w:r>
+      <w:r>
+        <w:rPr>
+          <w:rFonts w:ascii="Times New Roman" w:hAnsi="Times New Roman"/>
+          <w:sz w:val="24"/>
+          <w:szCs w:val="24"/>
+        </w:rPr>
+        <w:t>. Serasa Limpa Nome, Brasil, novembro 2023. Disponível em: &lt;</w:t>
+      </w:r>
+      <w:r>
+        <w:rPr>
+          <w:rFonts w:ascii="Times New Roman" w:hAnsi="Times New Roman"/>
+          <w:sz w:val="24"/>
+          <w:szCs w:val="24"/>
+        </w:rPr>
+        <w:t>https://www.serasa.com.br/limpa-nome-online/blog/mapa-da-inadimplencia-e-renogociacao-de-dividas-no-brasil/</w:t>
+      </w:r>
+      <w:r>
+        <w:rPr>
+          <w:rFonts w:ascii="Times New Roman" w:hAnsi="Times New Roman"/>
+          <w:sz w:val="24"/>
+          <w:szCs w:val="24"/>
+        </w:rPr>
+        <w:t>&gt;. Acesso em: 17 de dezembro de 2023.</w:t>
+      </w:r>
+    </w:p>
+    <w:p>
+      <w:pPr>
+        <w:spacing w:line="360" w:lineRule="auto"/>
+        <w:jc w:val="both"/>
+        <w:rPr>
+          <w:rFonts w:ascii="Times New Roman" w:hAnsi="Times New Roman"/>
+          <w:sz w:val="24"/>
+          <w:szCs w:val="24"/>
+        </w:rPr>
+      </w:pPr>
+    </w:p>
+    <w:p>
+      <w:pPr>
+        <w:spacing w:line="360" w:lineRule="auto"/>
+        <w:jc w:val="both"/>
+        <w:rPr>
+          <w:rFonts w:ascii="Times New Roman" w:hAnsi="Times New Roman"/>
+          <w:sz w:val="24"/>
+          <w:szCs w:val="24"/>
+        </w:rPr>
+      </w:pPr>
     </w:p>
     <w:p>
       <w:pPr>
@@ -34330,7 +36517,7 @@
       </w:pPr>
     </w:p>
     <w:sectPr>
-      <w:headerReference w:type="default" r:id="rId34"/>
+      <w:headerReference w:type="default" r:id="rId37"/>
       <w:pgSz w:w="11920" w:h="16840"/>
       <w:pgMar w:top="1701" w:right="1147" w:bottom="1135" w:left="1701" w:header="720" w:footer="720" w:gutter="0"/>
       <w:pgNumType w:start="1"/>
@@ -37212,7 +39399,6 @@
     <w:name w:val="Normal (Web)"/>
     <w:basedOn w:val="Normal"/>
     <w:uiPriority w:val="99"/>
-    <w:semiHidden/>
     <w:unhideWhenUsed/>
     <w:rsid w:val="00434545"/>
     <w:pPr>

</xml_diff>